<commit_message>
Added screenshot of the problems running code, answered the questions in the documentation.
</commit_message>
<xml_diff>
--- a/QAP 2 Java.docx
+++ b/QAP 2 Java.docx
@@ -371,25 +371,7 @@
           <w:sz w:val="20"/>
           <w:szCs w:val="20"/>
         </w:rPr>
-        <w:t xml:space="preserve"> In this program core evaluation is marked with one of three possible marks: Incomplete, Pass, Pass Outstanding. For QAPs, though, where incomplete marks are more important for our own information as well as for the information of the </w:t>
-      </w:r>
-      <w:proofErr w:type="gramStart"/>
-      <w:r>
-        <w:rPr>
-          <w:rFonts w:ascii="Times New Roman" w:hAnsi="Times New Roman" w:cs="Times New Roman"/>
-          <w:sz w:val="20"/>
-          <w:szCs w:val="20"/>
-        </w:rPr>
-        <w:t>student</w:t>
-      </w:r>
-      <w:proofErr w:type="gramEnd"/>
-      <w:r>
-        <w:rPr>
-          <w:rFonts w:ascii="Times New Roman" w:hAnsi="Times New Roman" w:cs="Times New Roman"/>
-          <w:sz w:val="20"/>
-          <w:szCs w:val="20"/>
-        </w:rPr>
-        <w:t>, we wanted to increase the resolution of our grading system. Therefore, QAPs are marked on a scale of 1-5. The details of this marking system are summarized in the table below.</w:t>
+        <w:t xml:space="preserve"> In this program core evaluation is marked with one of three possible marks: Incomplete, Pass, Pass Outstanding. For QAPs, though, where incomplete marks are more important for our own information as well as for the information of the student, we wanted to increase the resolution of our grading system. Therefore, QAPs are marked on a scale of 1-5. The details of this marking system are summarized in the table below.</w:t>
       </w:r>
     </w:p>
     <w:tbl>
@@ -606,21 +588,12 @@
               </w:rPr>
               <w:t xml:space="preserve">Mostly Complete. </w:t>
             </w:r>
-            <w:proofErr w:type="gramStart"/>
             <w:r>
               <w:rPr>
                 <w:sz w:val="20"/>
                 <w:szCs w:val="20"/>
               </w:rPr>
-              <w:t>Student demonstrates</w:t>
-            </w:r>
-            <w:proofErr w:type="gramEnd"/>
-            <w:r>
-              <w:rPr>
-                <w:sz w:val="20"/>
-                <w:szCs w:val="20"/>
-              </w:rPr>
-              <w:t xml:space="preserve"> understanding of the major ideas of the assignment. Solution is mostly working, albeit with a few small bugs or significant edge cases which were not considered. Shows a good understanding of the correct approach, and is either nearly a feature-complete solution, or is a feature-complete solution with some bugs.</w:t>
+              <w:t>Student demonstrates understanding of the major ideas of the assignment. Solution is mostly working, albeit with a few small bugs or significant edge cases which were not considered. Shows a good understanding of the correct approach, and is either nearly a feature-complete solution, or is a feature-complete solution with some bugs.</w:t>
             </w:r>
           </w:p>
         </w:tc>
@@ -668,21 +641,12 @@
               </w:rPr>
               <w:t xml:space="preserve">Complete (Equivalent to: Pass.) </w:t>
             </w:r>
-            <w:proofErr w:type="gramStart"/>
             <w:r>
               <w:rPr>
                 <w:sz w:val="20"/>
                 <w:szCs w:val="20"/>
               </w:rPr>
-              <w:t>Student shows</w:t>
-            </w:r>
-            <w:proofErr w:type="gramEnd"/>
-            <w:r>
-              <w:rPr>
-                <w:sz w:val="20"/>
-                <w:szCs w:val="20"/>
-              </w:rPr>
-              <w:t xml:space="preserve"> complete understanding of assigned work and implemented all necessary features. Any bugs that are present are insignificant (for example aesthetic bugs when testing the functionality of code) and do not impact the core functionality in a significant way. All necessary objectives for the assignment are completed, and the student has delivered something roughly equivalent to the canonical solution in terms of features and approach.</w:t>
+              <w:t>Student shows complete understanding of assigned work and implemented all necessary features. Any bugs that are present are insignificant (for example aesthetic bugs when testing the functionality of code) and do not impact the core functionality in a significant way. All necessary objectives for the assignment are completed, and the student has delivered something roughly equivalent to the canonical solution in terms of features and approach.</w:t>
             </w:r>
           </w:p>
         </w:tc>
@@ -799,25 +763,26 @@
           <w:sz w:val="20"/>
           <w:szCs w:val="20"/>
         </w:rPr>
-        <w:t>How many hours did it take you to complete this assessment? (</w:t>
-      </w:r>
-      <w:proofErr w:type="gramStart"/>
-      <w:r>
-        <w:rPr>
-          <w:color w:val="000000" w:themeColor="text1"/>
+        <w:t>How many hours did it take you to complete this assessment? (Please keep try to keep track of how many hours you have spent working on each individual part of this assessment as best you can - an estimation is fine; we just want a rough idea.)</w:t>
+      </w:r>
+    </w:p>
+    <w:p>
+      <w:pPr>
+        <w:pStyle w:val="NormalWeb"/>
+        <w:ind w:left="360" w:firstLine="360"/>
+        <w:rPr>
+          <w:color w:val="000000"/>
           <w:sz w:val="20"/>
           <w:szCs w:val="20"/>
         </w:rPr>
-        <w:t>Please keep</w:t>
-      </w:r>
-      <w:proofErr w:type="gramEnd"/>
+      </w:pPr>
       <w:r>
         <w:rPr>
           <w:color w:val="000000" w:themeColor="text1"/>
           <w:sz w:val="20"/>
           <w:szCs w:val="20"/>
         </w:rPr>
-        <w:t xml:space="preserve"> try to keep track of how many hours you have spent working on each individual part of this assessment as best you can - an estimation is fine; we just want a rough idea.)</w:t>
+        <w:t>Answer:[Took me 10-15 hours to figure it out.]</w:t>
       </w:r>
       <w:r>
         <w:rPr>
@@ -846,25 +811,26 @@
           <w:sz w:val="20"/>
           <w:szCs w:val="20"/>
         </w:rPr>
-        <w:t xml:space="preserve">What online resources </w:t>
-      </w:r>
-      <w:proofErr w:type="gramStart"/>
-      <w:r>
-        <w:rPr>
-          <w:color w:val="000000" w:themeColor="text1"/>
+        <w:t>What online resources you have used? (My lectures, YouTube, Stack overflow etc.)</w:t>
+      </w:r>
+    </w:p>
+    <w:p>
+      <w:pPr>
+        <w:pStyle w:val="NormalWeb"/>
+        <w:ind w:left="720"/>
+        <w:rPr>
+          <w:color w:val="000000"/>
           <w:sz w:val="20"/>
           <w:szCs w:val="20"/>
         </w:rPr>
-        <w:t>you have used</w:t>
-      </w:r>
-      <w:proofErr w:type="gramEnd"/>
+      </w:pPr>
       <w:r>
         <w:rPr>
           <w:color w:val="000000" w:themeColor="text1"/>
           <w:sz w:val="20"/>
           <w:szCs w:val="20"/>
         </w:rPr>
-        <w:t>? (My lectures, YouTube, Stack overflow etc.)</w:t>
+        <w:t>Answer:[Your lectures, GeeksforGeeks, W3Schools, youtube, AI]</w:t>
       </w:r>
       <w:r>
         <w:rPr>
@@ -887,59 +853,32 @@
           <w:szCs w:val="20"/>
         </w:rPr>
       </w:pPr>
-      <w:proofErr w:type="gramStart"/>
       <w:r>
         <w:rPr>
           <w:color w:val="000000" w:themeColor="text1"/>
           <w:sz w:val="20"/>
           <w:szCs w:val="20"/>
         </w:rPr>
-        <w:t>Did</w:t>
-      </w:r>
-      <w:proofErr w:type="gramEnd"/>
-      <w:r>
-        <w:rPr>
-          <w:color w:val="000000" w:themeColor="text1"/>
+        <w:t>Did you need to ask any of your friends in solving the problems. (If yes, please mention name of the friend. They must be amongst your class fellows.)</w:t>
+      </w:r>
+    </w:p>
+    <w:p>
+      <w:pPr>
+        <w:pStyle w:val="NormalWeb"/>
+        <w:ind w:left="720"/>
+        <w:rPr>
+          <w:color w:val="000000"/>
           <w:sz w:val="20"/>
           <w:szCs w:val="20"/>
         </w:rPr>
-        <w:t xml:space="preserve"> you need to ask any of your friends </w:t>
-      </w:r>
-      <w:proofErr w:type="gramStart"/>
+      </w:pPr>
       <w:r>
         <w:rPr>
           <w:color w:val="000000" w:themeColor="text1"/>
           <w:sz w:val="20"/>
           <w:szCs w:val="20"/>
         </w:rPr>
-        <w:t>in</w:t>
-      </w:r>
-      <w:proofErr w:type="gramEnd"/>
-      <w:r>
-        <w:rPr>
-          <w:color w:val="000000" w:themeColor="text1"/>
-          <w:sz w:val="20"/>
-          <w:szCs w:val="20"/>
-        </w:rPr>
-        <w:t xml:space="preserve"> solving the problems. (If yes, please mention name of the friend. They must be amongst your </w:t>
-      </w:r>
-      <w:proofErr w:type="gramStart"/>
-      <w:r>
-        <w:rPr>
-          <w:color w:val="000000" w:themeColor="text1"/>
-          <w:sz w:val="20"/>
-          <w:szCs w:val="20"/>
-        </w:rPr>
-        <w:t>class fellows</w:t>
-      </w:r>
-      <w:proofErr w:type="gramEnd"/>
-      <w:r>
-        <w:rPr>
-          <w:color w:val="000000" w:themeColor="text1"/>
-          <w:sz w:val="20"/>
-          <w:szCs w:val="20"/>
-        </w:rPr>
-        <w:t>.)</w:t>
+        <w:t>Answer:[I asked Chris for help.]</w:t>
       </w:r>
       <w:r>
         <w:rPr>
@@ -962,23 +901,32 @@
           <w:szCs w:val="20"/>
         </w:rPr>
       </w:pPr>
-      <w:proofErr w:type="gramStart"/>
       <w:r>
         <w:rPr>
           <w:color w:val="000000" w:themeColor="text1"/>
           <w:sz w:val="20"/>
           <w:szCs w:val="20"/>
         </w:rPr>
-        <w:t>Did</w:t>
-      </w:r>
-      <w:proofErr w:type="gramEnd"/>
-      <w:r>
-        <w:rPr>
-          <w:color w:val="000000" w:themeColor="text1"/>
+        <w:t>Did you need to ask questions to any of your instructors? If so, how many questions did you ask (or how many help sessions did you require)?</w:t>
+      </w:r>
+    </w:p>
+    <w:p>
+      <w:pPr>
+        <w:pStyle w:val="NormalWeb"/>
+        <w:ind w:left="720"/>
+        <w:rPr>
+          <w:color w:val="000000"/>
           <w:sz w:val="20"/>
           <w:szCs w:val="20"/>
         </w:rPr>
-        <w:t xml:space="preserve"> you need to ask questions to any of your instructors? If so, how many questions did you ask (or how many help sessions did you require)?</w:t>
+      </w:pPr>
+      <w:r>
+        <w:rPr>
+          <w:color w:val="000000" w:themeColor="text1"/>
+          <w:sz w:val="20"/>
+          <w:szCs w:val="20"/>
+        </w:rPr>
+        <w:t>Answer:[None]</w:t>
       </w:r>
       <w:r>
         <w:rPr>
@@ -1016,6 +964,23 @@
     </w:p>
     <w:p>
       <w:pPr>
+        <w:pStyle w:val="NormalWeb"/>
+        <w:ind w:left="720"/>
+        <w:rPr>
+          <w:color w:val="000000"/>
+        </w:rPr>
+      </w:pPr>
+      <w:r>
+        <w:rPr>
+          <w:color w:val="000000" w:themeColor="text1"/>
+          <w:sz w:val="20"/>
+          <w:szCs w:val="20"/>
+        </w:rPr>
+        <w:t>Answer:[I found this QAP much harder, 7/10 for difficultly, but after completing it I do feel a lot better about that techniques used.]</w:t>
+      </w:r>
+    </w:p>
+    <w:p>
+      <w:pPr>
         <w:rPr>
           <w:rFonts w:ascii="Times New Roman" w:eastAsiaTheme="majorEastAsia" w:hAnsi="Times New Roman" w:cs="Times New Roman"/>
           <w:color w:val="2F5496" w:themeColor="accent1" w:themeShade="BF"/>
@@ -1113,27 +1078,7 @@
           <w:sz w:val="24"/>
           <w:szCs w:val="24"/>
         </w:rPr>
-        <w:t xml:space="preserve">. A credit card is an object that is very common, but not simple. Attributes of the credit card include information about the owner, as well as a balance and credit limit. These things would be our instance fields. A credit card allows you to make payments and charges. These would be methods. As we have seen before, there would also be other methods associated with this object </w:t>
-      </w:r>
-      <w:proofErr w:type="gramStart"/>
-      <w:r>
-        <w:rPr>
-          <w:rFonts w:ascii="Times New Roman" w:eastAsia="Times New Roman" w:hAnsi="Times New Roman" w:cs="Times New Roman"/>
-          <w:color w:val="000000" w:themeColor="text1"/>
-          <w:sz w:val="24"/>
-          <w:szCs w:val="24"/>
-        </w:rPr>
-        <w:t>in order to</w:t>
-      </w:r>
-      <w:proofErr w:type="gramEnd"/>
-      <w:r>
-        <w:rPr>
-          <w:rFonts w:ascii="Times New Roman" w:eastAsia="Times New Roman" w:hAnsi="Times New Roman" w:cs="Times New Roman"/>
-          <w:color w:val="000000" w:themeColor="text1"/>
-          <w:sz w:val="24"/>
-          <w:szCs w:val="24"/>
-        </w:rPr>
-        <w:t xml:space="preserve"> construct the object and access its fields.</w:t>
+        <w:t>. A credit card is an object that is very common, but not simple. Attributes of the credit card include information about the owner, as well as a balance and credit limit. These things would be our instance fields. A credit card allows you to make payments and charges. These would be methods. As we have seen before, there would also be other methods associated with this object in order to construct the object and access its fields.</w:t>
       </w:r>
     </w:p>
     <w:p>
@@ -1155,47 +1100,7 @@
           <w:sz w:val="24"/>
           <w:szCs w:val="24"/>
         </w:rPr>
-        <w:t xml:space="preserve">Examine the UML diagram that follows. Notice that the instance fields in the </w:t>
-      </w:r>
-      <w:proofErr w:type="spellStart"/>
-      <w:r>
-        <w:rPr>
-          <w:rFonts w:ascii="Times New Roman" w:eastAsia="Times New Roman" w:hAnsi="Times New Roman" w:cs="Times New Roman"/>
-          <w:color w:val="000000" w:themeColor="text1"/>
-          <w:sz w:val="24"/>
-          <w:szCs w:val="24"/>
-        </w:rPr>
-        <w:t>CreditCard</w:t>
-      </w:r>
-      <w:proofErr w:type="spellEnd"/>
-      <w:r>
-        <w:rPr>
-          <w:rFonts w:ascii="Times New Roman" w:eastAsia="Times New Roman" w:hAnsi="Times New Roman" w:cs="Times New Roman"/>
-          <w:color w:val="000000" w:themeColor="text1"/>
-          <w:sz w:val="24"/>
-          <w:szCs w:val="24"/>
-        </w:rPr>
-        <w:t xml:space="preserve"> class are other types of objects, a Person object or a Money object. We can say that the </w:t>
-      </w:r>
-      <w:proofErr w:type="spellStart"/>
-      <w:r>
-        <w:rPr>
-          <w:rFonts w:ascii="Times New Roman" w:eastAsia="Times New Roman" w:hAnsi="Times New Roman" w:cs="Times New Roman"/>
-          <w:color w:val="000000" w:themeColor="text1"/>
-          <w:sz w:val="24"/>
-          <w:szCs w:val="24"/>
-        </w:rPr>
-        <w:t>CreditCard</w:t>
-      </w:r>
-      <w:proofErr w:type="spellEnd"/>
-      <w:r>
-        <w:rPr>
-          <w:rFonts w:ascii="Times New Roman" w:eastAsia="Times New Roman" w:hAnsi="Times New Roman" w:cs="Times New Roman"/>
-          <w:color w:val="000000" w:themeColor="text1"/>
-          <w:sz w:val="24"/>
-          <w:szCs w:val="24"/>
-        </w:rPr>
-        <w:t xml:space="preserve"> “has a” Person, which means aggregation, and the Person object “has a” Address object as one of its instance fields. This aggregation structure can create a very complicated object. I will try to keep this lab reasonably simple.</w:t>
+        <w:t>Examine the UML diagram that follows. Notice that the instance fields in the CreditCard class are other types of objects, a Person object or a Money object. We can say that the CreditCard “has a” Person, which means aggregation, and the Person object “has a” Address object as one of its instance fields. This aggregation structure can create a very complicated object. I will try to keep this lab reasonably simple.</w:t>
       </w:r>
     </w:p>
     <w:p>
@@ -1239,67 +1144,7 @@
           <w:sz w:val="24"/>
           <w:szCs w:val="24"/>
         </w:rPr>
-        <w:t xml:space="preserve">Next, we will write equals and </w:t>
-      </w:r>
-      <w:proofErr w:type="spellStart"/>
-      <w:r>
-        <w:rPr>
-          <w:rFonts w:ascii="Times New Roman" w:eastAsia="Times New Roman" w:hAnsi="Times New Roman" w:cs="Times New Roman"/>
-          <w:color w:val="000000" w:themeColor="text1"/>
-          <w:sz w:val="24"/>
-          <w:szCs w:val="24"/>
-        </w:rPr>
-        <w:t>toString</w:t>
-      </w:r>
-      <w:proofErr w:type="spellEnd"/>
-      <w:r>
-        <w:rPr>
-          <w:rFonts w:ascii="Times New Roman" w:eastAsia="Times New Roman" w:hAnsi="Times New Roman" w:cs="Times New Roman"/>
-          <w:color w:val="000000" w:themeColor="text1"/>
-          <w:sz w:val="24"/>
-          <w:szCs w:val="24"/>
-        </w:rPr>
-        <w:t xml:space="preserve"> methods. These are very common methods that are needed when you write a class to model an object. You will also see a </w:t>
-      </w:r>
-      <w:proofErr w:type="spellStart"/>
-      <w:r>
-        <w:rPr>
-          <w:rFonts w:ascii="Times New Roman" w:eastAsia="Times New Roman" w:hAnsi="Times New Roman" w:cs="Times New Roman"/>
-          <w:color w:val="000000" w:themeColor="text1"/>
-          <w:sz w:val="24"/>
-          <w:szCs w:val="24"/>
-        </w:rPr>
-        <w:t>compareTo</w:t>
-      </w:r>
-      <w:proofErr w:type="spellEnd"/>
-      <w:r>
-        <w:rPr>
-          <w:rFonts w:ascii="Times New Roman" w:eastAsia="Times New Roman" w:hAnsi="Times New Roman" w:cs="Times New Roman"/>
-          <w:color w:val="000000" w:themeColor="text1"/>
-          <w:sz w:val="24"/>
-          <w:szCs w:val="24"/>
-        </w:rPr>
-        <w:t xml:space="preserve"> method that is also a common method for objects. Search online to look for Equals &amp; </w:t>
-      </w:r>
-      <w:proofErr w:type="spellStart"/>
-      <w:r>
-        <w:rPr>
-          <w:rFonts w:ascii="Times New Roman" w:eastAsia="Times New Roman" w:hAnsi="Times New Roman" w:cs="Times New Roman"/>
-          <w:color w:val="000000" w:themeColor="text1"/>
-          <w:sz w:val="24"/>
-          <w:szCs w:val="24"/>
-        </w:rPr>
-        <w:t>CompareTo</w:t>
-      </w:r>
-      <w:proofErr w:type="spellEnd"/>
-      <w:r>
-        <w:rPr>
-          <w:rFonts w:ascii="Times New Roman" w:eastAsia="Times New Roman" w:hAnsi="Times New Roman" w:cs="Times New Roman"/>
-          <w:color w:val="000000" w:themeColor="text1"/>
-          <w:sz w:val="24"/>
-          <w:szCs w:val="24"/>
-        </w:rPr>
-        <w:t xml:space="preserve"> Methods.</w:t>
+        <w:t>Next, we will write equals and toString methods. These are very common methods that are needed when you write a class to model an object. You will also see a compareTo method that is also a common method for objects. Search online to look for Equals &amp; CompareTo Methods.</w:t>
       </w:r>
     </w:p>
     <w:p>
@@ -1321,47 +1166,7 @@
           <w:sz w:val="24"/>
           <w:szCs w:val="24"/>
         </w:rPr>
-        <w:t xml:space="preserve">After we have finished the Money class, we will write a </w:t>
-      </w:r>
-      <w:proofErr w:type="spellStart"/>
-      <w:r>
-        <w:rPr>
-          <w:rFonts w:ascii="Times New Roman" w:eastAsia="Times New Roman" w:hAnsi="Times New Roman" w:cs="Times New Roman"/>
-          <w:color w:val="000000" w:themeColor="text1"/>
-          <w:sz w:val="24"/>
-          <w:szCs w:val="24"/>
-        </w:rPr>
-        <w:t>CreditCard</w:t>
-      </w:r>
-      <w:proofErr w:type="spellEnd"/>
-      <w:r>
-        <w:rPr>
-          <w:rFonts w:ascii="Times New Roman" w:eastAsia="Times New Roman" w:hAnsi="Times New Roman" w:cs="Times New Roman"/>
-          <w:color w:val="000000" w:themeColor="text1"/>
-          <w:sz w:val="24"/>
-          <w:szCs w:val="24"/>
-        </w:rPr>
-        <w:t xml:space="preserve"> class. This class contains Money objects, so you will use the methods that you have written to complete the Money class. The </w:t>
-      </w:r>
-      <w:proofErr w:type="spellStart"/>
-      <w:r>
-        <w:rPr>
-          <w:rFonts w:ascii="Times New Roman" w:eastAsia="Times New Roman" w:hAnsi="Times New Roman" w:cs="Times New Roman"/>
-          <w:color w:val="000000" w:themeColor="text1"/>
-          <w:sz w:val="24"/>
-          <w:szCs w:val="24"/>
-        </w:rPr>
-        <w:t>CreditCard</w:t>
-      </w:r>
-      <w:proofErr w:type="spellEnd"/>
-      <w:r>
-        <w:rPr>
-          <w:rFonts w:ascii="Times New Roman" w:eastAsia="Times New Roman" w:hAnsi="Times New Roman" w:cs="Times New Roman"/>
-          <w:color w:val="000000" w:themeColor="text1"/>
-          <w:sz w:val="24"/>
-          <w:szCs w:val="24"/>
-        </w:rPr>
-        <w:t xml:space="preserve"> class will explore passing objects and the possible security problems associated with it. We will use the copy constructor we wrote for the Money class to create new objects with the same information to return to the user through the accessor methods.</w:t>
+        <w:t>After we have finished the Money class, we will write a CreditCard class. This class contains Money objects, so you will use the methods that you have written to complete the Money class. The CreditCard class will explore passing objects and the possible security problems associated with it. We will use the copy constructor we wrote for the Money class to create new objects with the same information to return to the user through the accessor methods.</w:t>
       </w:r>
     </w:p>
     <w:p>
@@ -1385,9 +1190,9 @@
           <w:szCs w:val="24"/>
         </w:rPr>
         <w:drawing>
-          <wp:inline distT="0" distB="0" distL="0" distR="0" wp14:anchorId="123E395D" wp14:editId="74CBD292">
-            <wp:extent cx="5581650" cy="3540642"/>
-            <wp:effectExtent l="0" t="0" r="0" b="3175"/>
+          <wp:inline distT="0" distB="0" distL="0" distR="0" wp14:anchorId="123E395D" wp14:editId="27794B37">
+            <wp:extent cx="5904392" cy="3540125"/>
+            <wp:effectExtent l="0" t="0" r="1270" b="5080"/>
             <wp:docPr id="4" name="Picture 4" descr="D:\Course Materials\OOP\FA17\LAB Tasks\Compostion UML.png"/>
             <wp:cNvGraphicFramePr>
               <a:graphicFrameLocks xmlns:a="http://schemas.openxmlformats.org/drawingml/2006/main" noChangeAspect="1"/>
@@ -1417,7 +1222,7 @@
                   <pic:spPr bwMode="auto">
                     <a:xfrm>
                       <a:off x="0" y="0"/>
-                      <a:ext cx="5585672" cy="3543193"/>
+                      <a:ext cx="5904392" cy="3540125"/>
                     </a:xfrm>
                     <a:prstGeom prst="rect">
                       <a:avLst/>
@@ -1523,60 +1328,16 @@
           <w:sz w:val="24"/>
           <w:szCs w:val="24"/>
         </w:rPr>
-        <w:t xml:space="preserve">Create a </w:t>
-      </w:r>
-      <w:proofErr w:type="spellStart"/>
-      <w:r>
-        <w:rPr>
-          <w:rFonts w:ascii="Times New Roman" w:eastAsia="Times New Roman" w:hAnsi="Times New Roman" w:cs="Times New Roman"/>
-          <w:b/>
-          <w:bCs/>
-          <w:color w:val="000000" w:themeColor="text1"/>
-          <w:sz w:val="24"/>
-          <w:szCs w:val="24"/>
-        </w:rPr>
-        <w:t>CreditCard</w:t>
-      </w:r>
-      <w:proofErr w:type="spellEnd"/>
-      <w:r>
-        <w:rPr>
-          <w:rFonts w:ascii="Times New Roman" w:eastAsia="Times New Roman" w:hAnsi="Times New Roman" w:cs="Times New Roman"/>
-          <w:b/>
-          <w:bCs/>
-          <w:color w:val="000000" w:themeColor="text1"/>
-          <w:sz w:val="24"/>
-          <w:szCs w:val="24"/>
-        </w:rPr>
-        <w:t xml:space="preserve"> class</w:t>
-      </w:r>
-      <w:r>
-        <w:rPr>
-          <w:rFonts w:ascii="Times New Roman" w:eastAsia="Times New Roman" w:hAnsi="Times New Roman" w:cs="Times New Roman"/>
-          <w:color w:val="000000" w:themeColor="text1"/>
-          <w:sz w:val="24"/>
-          <w:szCs w:val="24"/>
-        </w:rPr>
-        <w:t xml:space="preserve"> according to the UML Diagram on the back. It should have data fields that include an owner of type Person, a balance of type Money, and a </w:t>
-      </w:r>
-      <w:proofErr w:type="spellStart"/>
-      <w:r>
-        <w:rPr>
-          <w:rFonts w:ascii="Times New Roman" w:eastAsia="Times New Roman" w:hAnsi="Times New Roman" w:cs="Times New Roman"/>
-          <w:color w:val="000000" w:themeColor="text1"/>
-          <w:sz w:val="24"/>
-          <w:szCs w:val="24"/>
-        </w:rPr>
-        <w:t>creditLimit</w:t>
-      </w:r>
-      <w:proofErr w:type="spellEnd"/>
-      <w:r>
-        <w:rPr>
-          <w:rFonts w:ascii="Times New Roman" w:eastAsia="Times New Roman" w:hAnsi="Times New Roman" w:cs="Times New Roman"/>
-          <w:color w:val="000000" w:themeColor="text1"/>
-          <w:sz w:val="24"/>
-          <w:szCs w:val="24"/>
-        </w:rPr>
-        <w:t xml:space="preserve"> of type Money.</w:t>
+        <w:t>Create a CreditCard class</w:t>
+      </w:r>
+      <w:r>
+        <w:rPr>
+          <w:rFonts w:ascii="Times New Roman" w:eastAsia="Times New Roman" w:hAnsi="Times New Roman" w:cs="Times New Roman"/>
+          <w:color w:val="000000" w:themeColor="text1"/>
+          <w:sz w:val="24"/>
+          <w:szCs w:val="24"/>
+        </w:rPr>
+        <w:t xml:space="preserve"> according to the UML Diagram on the back. It should have data fields that include an owner of type Person, a balance of type Money, and a creditLimit of type Money.</w:t>
       </w:r>
     </w:p>
     <w:p>
@@ -1618,27 +1379,25 @@
           <w:sz w:val="24"/>
           <w:szCs w:val="24"/>
         </w:rPr>
-        <w:t xml:space="preserve">, a Person to initialize the owner and a Money value to initialize the </w:t>
-      </w:r>
-      <w:proofErr w:type="spellStart"/>
-      <w:r>
-        <w:rPr>
-          <w:rFonts w:ascii="Times New Roman" w:eastAsia="Times New Roman" w:hAnsi="Times New Roman" w:cs="Times New Roman"/>
-          <w:color w:val="000000" w:themeColor="text1"/>
-          <w:sz w:val="24"/>
-          <w:szCs w:val="24"/>
-        </w:rPr>
-        <w:t>creditLimit</w:t>
-      </w:r>
-      <w:proofErr w:type="spellEnd"/>
-      <w:r>
-        <w:rPr>
-          <w:rFonts w:ascii="Times New Roman" w:eastAsia="Times New Roman" w:hAnsi="Times New Roman" w:cs="Times New Roman"/>
-          <w:color w:val="000000" w:themeColor="text1"/>
-          <w:sz w:val="24"/>
-          <w:szCs w:val="24"/>
-        </w:rPr>
-        <w:t>. The balance can be initialized to a Money value of zero. Remember you are passing in objects (pass by reference), so you have passed in the address to an object. If you want your</w:t>
+        <w:t>, a Person to initialize the owner and a Money value to initialize the creditLimit. The balance can be initialized to a Money value of zero. Remember you are passing in objects (pass by reference), so you have passed in the address to an object. If you want your</w:t>
+      </w:r>
+      <w:r>
+        <w:rPr>
+          <w:rFonts w:ascii="Times New Roman" w:eastAsia="Times New Roman" w:hAnsi="Times New Roman" w:cs="Times New Roman"/>
+          <w:color w:val="000000" w:themeColor="text1"/>
+          <w:sz w:val="24"/>
+          <w:szCs w:val="24"/>
+        </w:rPr>
+        <w:t xml:space="preserve"> </w:t>
+      </w:r>
+      <w:r>
+        <w:rPr>
+          <w:rFonts w:ascii="Times New Roman" w:eastAsia="Times New Roman" w:hAnsi="Times New Roman" w:cs="Times New Roman"/>
+          <w:color w:val="000000" w:themeColor="text1"/>
+          <w:sz w:val="24"/>
+          <w:szCs w:val="24"/>
+        </w:rPr>
+        <w:t>CreditCard to have its own creditLimit and balance, you should create a new object of each using the copy constructor in the Money class.</w:t>
       </w:r>
     </w:p>
     <w:p>
@@ -1653,45 +1412,52 @@
           <w:szCs w:val="24"/>
         </w:rPr>
       </w:pPr>
-      <w:proofErr w:type="spellStart"/>
-      <w:r>
-        <w:rPr>
-          <w:rFonts w:ascii="Times New Roman" w:eastAsia="Times New Roman" w:hAnsi="Times New Roman" w:cs="Times New Roman"/>
-          <w:color w:val="000000" w:themeColor="text1"/>
-          <w:sz w:val="24"/>
-          <w:szCs w:val="24"/>
-        </w:rPr>
-        <w:t>CreditCard</w:t>
-      </w:r>
-      <w:proofErr w:type="spellEnd"/>
-      <w:r>
-        <w:rPr>
-          <w:rFonts w:ascii="Times New Roman" w:eastAsia="Times New Roman" w:hAnsi="Times New Roman" w:cs="Times New Roman"/>
-          <w:color w:val="000000" w:themeColor="text1"/>
-          <w:sz w:val="24"/>
-          <w:szCs w:val="24"/>
-        </w:rPr>
-        <w:t xml:space="preserve"> to have its own </w:t>
-      </w:r>
-      <w:proofErr w:type="spellStart"/>
-      <w:r>
-        <w:rPr>
-          <w:rFonts w:ascii="Times New Roman" w:eastAsia="Times New Roman" w:hAnsi="Times New Roman" w:cs="Times New Roman"/>
-          <w:color w:val="000000" w:themeColor="text1"/>
-          <w:sz w:val="24"/>
-          <w:szCs w:val="24"/>
-        </w:rPr>
-        <w:t>creditLimit</w:t>
-      </w:r>
-      <w:proofErr w:type="spellEnd"/>
-      <w:r>
-        <w:rPr>
-          <w:rFonts w:ascii="Times New Roman" w:eastAsia="Times New Roman" w:hAnsi="Times New Roman" w:cs="Times New Roman"/>
-          <w:color w:val="000000" w:themeColor="text1"/>
-          <w:sz w:val="24"/>
-          <w:szCs w:val="24"/>
-        </w:rPr>
-        <w:t xml:space="preserve"> and balance, you should create a new object of each using the copy constructor in the Money class.</w:t>
+      <w:r>
+        <w:rPr>
+          <w:rFonts w:ascii="Times New Roman" w:eastAsia="Times New Roman" w:hAnsi="Times New Roman" w:cs="Times New Roman"/>
+          <w:color w:val="000000" w:themeColor="text1"/>
+          <w:sz w:val="24"/>
+          <w:szCs w:val="24"/>
+        </w:rPr>
+        <w:t xml:space="preserve">3. </w:t>
+      </w:r>
+      <w:r>
+        <w:rPr>
+          <w:rFonts w:ascii="Times New Roman" w:eastAsia="Times New Roman" w:hAnsi="Times New Roman" w:cs="Times New Roman"/>
+          <w:b/>
+          <w:bCs/>
+          <w:color w:val="000000" w:themeColor="text1"/>
+          <w:sz w:val="24"/>
+          <w:szCs w:val="24"/>
+        </w:rPr>
+        <w:t>It should have accessor methods</w:t>
+      </w:r>
+      <w:r>
+        <w:rPr>
+          <w:rFonts w:ascii="Times New Roman" w:eastAsia="Times New Roman" w:hAnsi="Times New Roman" w:cs="Times New Roman"/>
+          <w:color w:val="000000" w:themeColor="text1"/>
+          <w:sz w:val="24"/>
+          <w:szCs w:val="24"/>
+        </w:rPr>
+        <w:t xml:space="preserve"> to get the balance and the available credit. Since these are objects (pass by reference), we don’t want to create an insecure credit card by passing out addresses to components in our credit card, so we must return a new object with the same values. Again, use the copy constructor</w:t>
+      </w:r>
+      <w:r>
+        <w:rPr>
+          <w:rFonts w:ascii="Times New Roman" w:eastAsia="Times New Roman" w:hAnsi="Times New Roman" w:cs="Times New Roman"/>
+          <w:color w:val="000000" w:themeColor="text1"/>
+          <w:sz w:val="24"/>
+          <w:szCs w:val="24"/>
+        </w:rPr>
+        <w:t xml:space="preserve"> </w:t>
+      </w:r>
+      <w:r>
+        <w:rPr>
+          <w:rFonts w:ascii="Times New Roman" w:eastAsia="Times New Roman" w:hAnsi="Times New Roman" w:cs="Times New Roman"/>
+          <w:color w:val="000000" w:themeColor="text1"/>
+          <w:sz w:val="24"/>
+          <w:szCs w:val="24"/>
+        </w:rPr>
+        <w:t>to create a new object of type money that can be returned.</w:t>
       </w:r>
     </w:p>
     <w:p>
@@ -1713,7 +1479,7 @@
           <w:sz w:val="24"/>
           <w:szCs w:val="24"/>
         </w:rPr>
-        <w:t xml:space="preserve">3. </w:t>
+        <w:t xml:space="preserve">4. </w:t>
       </w:r>
       <w:r>
         <w:rPr>
@@ -1724,40 +1490,16 @@
           <w:sz w:val="24"/>
           <w:szCs w:val="24"/>
         </w:rPr>
-        <w:t xml:space="preserve">It should have </w:t>
-      </w:r>
-      <w:proofErr w:type="gramStart"/>
-      <w:r>
-        <w:rPr>
-          <w:rFonts w:ascii="Times New Roman" w:eastAsia="Times New Roman" w:hAnsi="Times New Roman" w:cs="Times New Roman"/>
-          <w:b/>
-          <w:bCs/>
-          <w:color w:val="000000" w:themeColor="text1"/>
-          <w:sz w:val="24"/>
-          <w:szCs w:val="24"/>
-        </w:rPr>
-        <w:t>accessor</w:t>
-      </w:r>
-      <w:proofErr w:type="gramEnd"/>
-      <w:r>
-        <w:rPr>
-          <w:rFonts w:ascii="Times New Roman" w:eastAsia="Times New Roman" w:hAnsi="Times New Roman" w:cs="Times New Roman"/>
-          <w:b/>
-          <w:bCs/>
-          <w:color w:val="000000" w:themeColor="text1"/>
-          <w:sz w:val="24"/>
-          <w:szCs w:val="24"/>
-        </w:rPr>
-        <w:t xml:space="preserve"> methods</w:t>
-      </w:r>
-      <w:r>
-        <w:rPr>
-          <w:rFonts w:ascii="Times New Roman" w:eastAsia="Times New Roman" w:hAnsi="Times New Roman" w:cs="Times New Roman"/>
-          <w:color w:val="000000" w:themeColor="text1"/>
-          <w:sz w:val="24"/>
-          <w:szCs w:val="24"/>
-        </w:rPr>
-        <w:t xml:space="preserve"> to get the balance and the available credit. Since these are objects (pass by reference), we don’t want to create an insecure credit card by passing out addresses to components in our credit card, so we must return a new object with the same values. Again, use the copy constructor</w:t>
+        <w:t>It should have an accessor method to get the information about the owner</w:t>
+      </w:r>
+      <w:r>
+        <w:rPr>
+          <w:rFonts w:ascii="Times New Roman" w:eastAsia="Times New Roman" w:hAnsi="Times New Roman" w:cs="Times New Roman"/>
+          <w:color w:val="000000" w:themeColor="text1"/>
+          <w:sz w:val="24"/>
+          <w:szCs w:val="24"/>
+        </w:rPr>
+        <w:t>, but in the form of a String that can be printed out. This can be done by calling the toString method for the owner (who is a Person).</w:t>
       </w:r>
     </w:p>
     <w:p>
@@ -1779,27 +1521,27 @@
           <w:sz w:val="24"/>
           <w:szCs w:val="24"/>
         </w:rPr>
-        <w:t xml:space="preserve">to create a new object </w:t>
-      </w:r>
-      <w:proofErr w:type="gramStart"/>
-      <w:r>
-        <w:rPr>
-          <w:rFonts w:ascii="Times New Roman" w:eastAsia="Times New Roman" w:hAnsi="Times New Roman" w:cs="Times New Roman"/>
-          <w:color w:val="000000" w:themeColor="text1"/>
-          <w:sz w:val="24"/>
-          <w:szCs w:val="24"/>
-        </w:rPr>
-        <w:t>of type</w:t>
-      </w:r>
-      <w:proofErr w:type="gramEnd"/>
-      <w:r>
-        <w:rPr>
-          <w:rFonts w:ascii="Times New Roman" w:eastAsia="Times New Roman" w:hAnsi="Times New Roman" w:cs="Times New Roman"/>
-          <w:color w:val="000000" w:themeColor="text1"/>
-          <w:sz w:val="24"/>
-          <w:szCs w:val="24"/>
-        </w:rPr>
-        <w:t xml:space="preserve"> money that can be returned.</w:t>
+        <w:t xml:space="preserve">5. </w:t>
+      </w:r>
+      <w:r>
+        <w:rPr>
+          <w:rFonts w:ascii="Times New Roman" w:eastAsia="Times New Roman" w:hAnsi="Times New Roman" w:cs="Times New Roman"/>
+          <w:b/>
+          <w:bCs/>
+          <w:color w:val="000000" w:themeColor="text1"/>
+          <w:sz w:val="24"/>
+          <w:szCs w:val="24"/>
+        </w:rPr>
+        <w:t>It should have a method that will charge to the credit card by adding the amount of Money in the parameter to the balance</w:t>
+      </w:r>
+      <w:r>
+        <w:rPr>
+          <w:rFonts w:ascii="Times New Roman" w:eastAsia="Times New Roman" w:hAnsi="Times New Roman" w:cs="Times New Roman"/>
+          <w:color w:val="000000" w:themeColor="text1"/>
+          <w:sz w:val="24"/>
+          <w:szCs w:val="24"/>
+        </w:rPr>
+        <w:t xml:space="preserve"> if it will not exceed the credit limit. If the credit limit will be exceeded, the amount should not be added, and an error message can be printed to the console.</w:t>
       </w:r>
     </w:p>
     <w:p>
@@ -1821,7 +1563,7 @@
           <w:sz w:val="24"/>
           <w:szCs w:val="24"/>
         </w:rPr>
-        <w:t xml:space="preserve">4. </w:t>
+        <w:t xml:space="preserve">6. </w:t>
       </w:r>
       <w:r>
         <w:rPr>
@@ -1832,60 +1574,16 @@
           <w:sz w:val="24"/>
           <w:szCs w:val="24"/>
         </w:rPr>
-        <w:t xml:space="preserve">It should have an </w:t>
-      </w:r>
-      <w:proofErr w:type="gramStart"/>
-      <w:r>
-        <w:rPr>
-          <w:rFonts w:ascii="Times New Roman" w:eastAsia="Times New Roman" w:hAnsi="Times New Roman" w:cs="Times New Roman"/>
-          <w:b/>
-          <w:bCs/>
-          <w:color w:val="000000" w:themeColor="text1"/>
-          <w:sz w:val="24"/>
-          <w:szCs w:val="24"/>
-        </w:rPr>
-        <w:t>accessor</w:t>
-      </w:r>
-      <w:proofErr w:type="gramEnd"/>
-      <w:r>
-        <w:rPr>
-          <w:rFonts w:ascii="Times New Roman" w:eastAsia="Times New Roman" w:hAnsi="Times New Roman" w:cs="Times New Roman"/>
-          <w:b/>
-          <w:bCs/>
-          <w:color w:val="000000" w:themeColor="text1"/>
-          <w:sz w:val="24"/>
-          <w:szCs w:val="24"/>
-        </w:rPr>
-        <w:t xml:space="preserve"> method to get the information about the owner</w:t>
-      </w:r>
-      <w:r>
-        <w:rPr>
-          <w:rFonts w:ascii="Times New Roman" w:eastAsia="Times New Roman" w:hAnsi="Times New Roman" w:cs="Times New Roman"/>
-          <w:color w:val="000000" w:themeColor="text1"/>
-          <w:sz w:val="24"/>
-          <w:szCs w:val="24"/>
-        </w:rPr>
-        <w:t xml:space="preserve">, but in the form of a String that can be printed out. This can be done by calling the </w:t>
-      </w:r>
-      <w:proofErr w:type="spellStart"/>
-      <w:r>
-        <w:rPr>
-          <w:rFonts w:ascii="Times New Roman" w:eastAsia="Times New Roman" w:hAnsi="Times New Roman" w:cs="Times New Roman"/>
-          <w:color w:val="000000" w:themeColor="text1"/>
-          <w:sz w:val="24"/>
-          <w:szCs w:val="24"/>
-        </w:rPr>
-        <w:t>toString</w:t>
-      </w:r>
-      <w:proofErr w:type="spellEnd"/>
-      <w:r>
-        <w:rPr>
-          <w:rFonts w:ascii="Times New Roman" w:eastAsia="Times New Roman" w:hAnsi="Times New Roman" w:cs="Times New Roman"/>
-          <w:color w:val="000000" w:themeColor="text1"/>
-          <w:sz w:val="24"/>
-          <w:szCs w:val="24"/>
-        </w:rPr>
-        <w:t xml:space="preserve"> method for the owner (who is a Person).</w:t>
+        <w:t>It should have a method that will make a payment on the credit card</w:t>
+      </w:r>
+      <w:r>
+        <w:rPr>
+          <w:rFonts w:ascii="Times New Roman" w:eastAsia="Times New Roman" w:hAnsi="Times New Roman" w:cs="Times New Roman"/>
+          <w:color w:val="000000" w:themeColor="text1"/>
+          <w:sz w:val="24"/>
+          <w:szCs w:val="24"/>
+        </w:rPr>
+        <w:t xml:space="preserve"> by subtracting the amount of Money in the parameter from the balance.</w:t>
       </w:r>
     </w:p>
     <w:p>
@@ -1895,110 +1593,6 @@
         <w:jc w:val="both"/>
         <w:rPr>
           <w:rFonts w:ascii="Times New Roman" w:eastAsia="Times New Roman" w:hAnsi="Times New Roman" w:cs="Times New Roman"/>
-          <w:color w:val="000000" w:themeColor="text1"/>
-          <w:sz w:val="24"/>
-          <w:szCs w:val="24"/>
-        </w:rPr>
-      </w:pPr>
-      <w:r>
-        <w:rPr>
-          <w:rFonts w:ascii="Times New Roman" w:eastAsia="Times New Roman" w:hAnsi="Times New Roman" w:cs="Times New Roman"/>
-          <w:color w:val="000000" w:themeColor="text1"/>
-          <w:sz w:val="24"/>
-          <w:szCs w:val="24"/>
-        </w:rPr>
-        <w:t xml:space="preserve">5. </w:t>
-      </w:r>
-      <w:r>
-        <w:rPr>
-          <w:rFonts w:ascii="Times New Roman" w:eastAsia="Times New Roman" w:hAnsi="Times New Roman" w:cs="Times New Roman"/>
-          <w:b/>
-          <w:bCs/>
-          <w:color w:val="000000" w:themeColor="text1"/>
-          <w:sz w:val="24"/>
-          <w:szCs w:val="24"/>
-        </w:rPr>
-        <w:t>It should have a method that will charge to the credit card by adding the amount of Money in the parameter to the balance</w:t>
-      </w:r>
-      <w:r>
-        <w:rPr>
-          <w:rFonts w:ascii="Times New Roman" w:eastAsia="Times New Roman" w:hAnsi="Times New Roman" w:cs="Times New Roman"/>
-          <w:color w:val="000000" w:themeColor="text1"/>
-          <w:sz w:val="24"/>
-          <w:szCs w:val="24"/>
-        </w:rPr>
-        <w:t xml:space="preserve"> if it will not exceed the credit limit. If the credit limit </w:t>
-      </w:r>
-      <w:proofErr w:type="gramStart"/>
-      <w:r>
-        <w:rPr>
-          <w:rFonts w:ascii="Times New Roman" w:eastAsia="Times New Roman" w:hAnsi="Times New Roman" w:cs="Times New Roman"/>
-          <w:color w:val="000000" w:themeColor="text1"/>
-          <w:sz w:val="24"/>
-          <w:szCs w:val="24"/>
-        </w:rPr>
-        <w:t>will be</w:t>
-      </w:r>
-      <w:proofErr w:type="gramEnd"/>
-      <w:r>
-        <w:rPr>
-          <w:rFonts w:ascii="Times New Roman" w:eastAsia="Times New Roman" w:hAnsi="Times New Roman" w:cs="Times New Roman"/>
-          <w:color w:val="000000" w:themeColor="text1"/>
-          <w:sz w:val="24"/>
-          <w:szCs w:val="24"/>
-        </w:rPr>
-        <w:t xml:space="preserve"> exceeded, the amount should not be added, and an error message can be printed to the console.</w:t>
-      </w:r>
-    </w:p>
-    <w:p>
-      <w:pPr>
-        <w:spacing w:before="120" w:after="120" w:line="240" w:lineRule="auto"/>
-        <w:contextualSpacing/>
-        <w:jc w:val="both"/>
-        <w:rPr>
-          <w:rFonts w:ascii="Times New Roman" w:eastAsia="Times New Roman" w:hAnsi="Times New Roman" w:cs="Times New Roman"/>
-          <w:color w:val="000000" w:themeColor="text1"/>
-          <w:sz w:val="24"/>
-          <w:szCs w:val="24"/>
-        </w:rPr>
-      </w:pPr>
-      <w:r>
-        <w:rPr>
-          <w:rFonts w:ascii="Times New Roman" w:eastAsia="Times New Roman" w:hAnsi="Times New Roman" w:cs="Times New Roman"/>
-          <w:color w:val="000000" w:themeColor="text1"/>
-          <w:sz w:val="24"/>
-          <w:szCs w:val="24"/>
-        </w:rPr>
-        <w:t xml:space="preserve">6. </w:t>
-      </w:r>
-      <w:r>
-        <w:rPr>
-          <w:rFonts w:ascii="Times New Roman" w:eastAsia="Times New Roman" w:hAnsi="Times New Roman" w:cs="Times New Roman"/>
-          <w:b/>
-          <w:bCs/>
-          <w:color w:val="000000" w:themeColor="text1"/>
-          <w:sz w:val="24"/>
-          <w:szCs w:val="24"/>
-        </w:rPr>
-        <w:t>It should have a method that will make a payment on the credit card</w:t>
-      </w:r>
-      <w:r>
-        <w:rPr>
-          <w:rFonts w:ascii="Times New Roman" w:eastAsia="Times New Roman" w:hAnsi="Times New Roman" w:cs="Times New Roman"/>
-          <w:color w:val="000000" w:themeColor="text1"/>
-          <w:sz w:val="24"/>
-          <w:szCs w:val="24"/>
-        </w:rPr>
-        <w:t xml:space="preserve"> by subtracting the amount of Money in the parameter from the balance.</w:t>
-      </w:r>
-    </w:p>
-    <w:p>
-      <w:pPr>
-        <w:spacing w:before="120" w:after="120" w:line="240" w:lineRule="auto"/>
-        <w:contextualSpacing/>
-        <w:jc w:val="both"/>
-        <w:rPr>
-          <w:rFonts w:ascii="Times New Roman" w:eastAsia="Times New Roman" w:hAnsi="Times New Roman" w:cs="Times New Roman"/>
           <w:b/>
           <w:bCs/>
           <w:color w:val="000000" w:themeColor="text1"/>
@@ -2092,19 +1686,8 @@
           <w:sz w:val="24"/>
           <w:szCs w:val="24"/>
         </w:rPr>
-        <w:t xml:space="preserve">// Defines an address using a street, city, state, and </w:t>
-      </w:r>
-      <w:proofErr w:type="spellStart"/>
-      <w:r>
-        <w:rPr>
-          <w:rFonts w:ascii="Times New Roman" w:eastAsia="Times New Roman" w:hAnsi="Times New Roman" w:cs="Times New Roman"/>
-          <w:color w:val="000000" w:themeColor="text1"/>
-          <w:sz w:val="24"/>
-          <w:szCs w:val="24"/>
-        </w:rPr>
-        <w:t>zipcode</w:t>
-      </w:r>
-      <w:proofErr w:type="spellEnd"/>
+        <w:t>// Defines an address using a street, city, state, and zipcode</w:t>
+      </w:r>
     </w:p>
     <w:p>
       <w:pPr>
@@ -2197,27 +1780,7 @@
           <w:sz w:val="24"/>
           <w:szCs w:val="24"/>
         </w:rPr>
-        <w:t xml:space="preserve">// Demonstrates the </w:t>
-      </w:r>
-      <w:proofErr w:type="spellStart"/>
-      <w:r>
-        <w:rPr>
-          <w:rFonts w:ascii="Times New Roman" w:eastAsia="Times New Roman" w:hAnsi="Times New Roman" w:cs="Times New Roman"/>
-          <w:color w:val="000000" w:themeColor="text1"/>
-          <w:sz w:val="24"/>
-          <w:szCs w:val="24"/>
-        </w:rPr>
-        <w:t>CreditCard</w:t>
-      </w:r>
-      <w:proofErr w:type="spellEnd"/>
-      <w:r>
-        <w:rPr>
-          <w:rFonts w:ascii="Times New Roman" w:eastAsia="Times New Roman" w:hAnsi="Times New Roman" w:cs="Times New Roman"/>
-          <w:color w:val="000000" w:themeColor="text1"/>
-          <w:sz w:val="24"/>
-          <w:szCs w:val="24"/>
-        </w:rPr>
-        <w:t xml:space="preserve"> class</w:t>
+        <w:t>// Demonstrates the CreditCard class</w:t>
       </w:r>
     </w:p>
     <w:p>
@@ -2231,37 +1794,15 @@
           <w:szCs w:val="24"/>
         </w:rPr>
       </w:pPr>
-      <w:proofErr w:type="gramStart"/>
-      <w:r>
-        <w:rPr>
-          <w:rFonts w:ascii="Times New Roman" w:eastAsia="Times New Roman" w:hAnsi="Times New Roman" w:cs="Times New Roman"/>
-          <w:color w:val="000000" w:themeColor="text1"/>
-          <w:sz w:val="24"/>
-          <w:szCs w:val="24"/>
-        </w:rPr>
-        <w:t>public</w:t>
-      </w:r>
-      <w:proofErr w:type="gramEnd"/>
-      <w:r>
-        <w:rPr>
-          <w:rFonts w:ascii="Times New Roman" w:eastAsia="Times New Roman" w:hAnsi="Times New Roman" w:cs="Times New Roman"/>
-          <w:color w:val="000000" w:themeColor="text1"/>
-          <w:sz w:val="24"/>
-          <w:szCs w:val="24"/>
-        </w:rPr>
-        <w:t xml:space="preserve"> class </w:t>
-      </w:r>
-      <w:proofErr w:type="spellStart"/>
-      <w:r>
-        <w:rPr>
-          <w:rFonts w:ascii="Times New Roman" w:eastAsia="Times New Roman" w:hAnsi="Times New Roman" w:cs="Times New Roman"/>
-          <w:color w:val="000000" w:themeColor="text1"/>
-          <w:sz w:val="24"/>
-          <w:szCs w:val="24"/>
-        </w:rPr>
-        <w:t>CreditCardDemo</w:t>
-      </w:r>
-      <w:proofErr w:type="spellEnd"/>
+      <w:r>
+        <w:rPr>
+          <w:rFonts w:ascii="Times New Roman" w:eastAsia="Times New Roman" w:hAnsi="Times New Roman" w:cs="Times New Roman"/>
+          <w:color w:val="000000" w:themeColor="text1"/>
+          <w:sz w:val="24"/>
+          <w:szCs w:val="24"/>
+        </w:rPr>
+        <w:t>public class CreditCardDemo</w:t>
+      </w:r>
       <w:r>
         <w:rPr>
           <w:rFonts w:ascii="Times New Roman" w:eastAsia="Times New Roman" w:hAnsi="Times New Roman" w:cs="Times New Roman"/>
@@ -2291,27 +1832,7 @@
           <w:sz w:val="24"/>
           <w:szCs w:val="24"/>
         </w:rPr>
-        <w:t xml:space="preserve">public static void main (String [] </w:t>
-      </w:r>
-      <w:proofErr w:type="spellStart"/>
-      <w:r>
-        <w:rPr>
-          <w:rFonts w:ascii="Times New Roman" w:eastAsia="Times New Roman" w:hAnsi="Times New Roman" w:cs="Times New Roman"/>
-          <w:color w:val="000000" w:themeColor="text1"/>
-          <w:sz w:val="24"/>
-          <w:szCs w:val="24"/>
-        </w:rPr>
-        <w:t>args</w:t>
-      </w:r>
-      <w:proofErr w:type="spellEnd"/>
-      <w:r>
-        <w:rPr>
-          <w:rFonts w:ascii="Times New Roman" w:eastAsia="Times New Roman" w:hAnsi="Times New Roman" w:cs="Times New Roman"/>
-          <w:color w:val="000000" w:themeColor="text1"/>
-          <w:sz w:val="24"/>
-          <w:szCs w:val="24"/>
-        </w:rPr>
-        <w:t>)</w:t>
+        <w:t>public static void main (String [] args)</w:t>
       </w:r>
       <w:r>
         <w:rPr>
@@ -2392,6 +1913,26 @@
           <w:szCs w:val="24"/>
         </w:rPr>
         <w:br/>
+        <w:t>Person owner = new Person(“Christie”, “Diane”,</w:t>
+      </w:r>
+      <w:r>
+        <w:rPr>
+          <w:rFonts w:ascii="Times New Roman" w:eastAsia="Times New Roman" w:hAnsi="Times New Roman" w:cs="Times New Roman"/>
+          <w:color w:val="000000" w:themeColor="text1"/>
+          <w:sz w:val="24"/>
+          <w:szCs w:val="24"/>
+        </w:rPr>
+        <w:br/>
+        <w:t>new Address(“237J Harvey Hall”,”Menomonie”,</w:t>
+      </w:r>
+      <w:r>
+        <w:rPr>
+          <w:rFonts w:ascii="Times New Roman" w:eastAsia="Times New Roman" w:hAnsi="Times New Roman" w:cs="Times New Roman"/>
+          <w:color w:val="000000" w:themeColor="text1"/>
+          <w:sz w:val="24"/>
+          <w:szCs w:val="24"/>
+        </w:rPr>
+        <w:br/>
       </w:r>
       <w:r>
         <w:rPr>
@@ -2401,7 +1942,7 @@
           <w:szCs w:val="24"/>
         </w:rPr>
         <w:lastRenderedPageBreak/>
-        <w:t>Person owner = new Person(“Christie”, “Diane”,</w:t>
+        <w:t>“WI” , “54751”));</w:t>
       </w:r>
       <w:r>
         <w:rPr>
@@ -2411,27 +1952,7 @@
           <w:szCs w:val="24"/>
         </w:rPr>
         <w:br/>
-        <w:t xml:space="preserve">new Address(“237J Harvey </w:t>
-      </w:r>
-      <w:proofErr w:type="spellStart"/>
-      <w:r>
-        <w:rPr>
-          <w:rFonts w:ascii="Times New Roman" w:eastAsia="Times New Roman" w:hAnsi="Times New Roman" w:cs="Times New Roman"/>
-          <w:color w:val="000000" w:themeColor="text1"/>
-          <w:sz w:val="24"/>
-          <w:szCs w:val="24"/>
-        </w:rPr>
-        <w:t>Hall”,”Menomonie</w:t>
-      </w:r>
-      <w:proofErr w:type="spellEnd"/>
-      <w:r>
-        <w:rPr>
-          <w:rFonts w:ascii="Times New Roman" w:eastAsia="Times New Roman" w:hAnsi="Times New Roman" w:cs="Times New Roman"/>
-          <w:color w:val="000000" w:themeColor="text1"/>
-          <w:sz w:val="24"/>
-          <w:szCs w:val="24"/>
-        </w:rPr>
-        <w:t>”,</w:t>
+        <w:t>CreditCard visa = new CreditCard(owner, LIMIT);</w:t>
       </w:r>
       <w:r>
         <w:rPr>
@@ -2441,7 +1962,7 @@
           <w:szCs w:val="24"/>
         </w:rPr>
         <w:br/>
-        <w:t>“WI” , “54751”));</w:t>
+        <w:t>System.out.println(visa.getPersonals());</w:t>
       </w:r>
       <w:r>
         <w:rPr>
@@ -2451,46 +1972,7 @@
           <w:szCs w:val="24"/>
         </w:rPr>
         <w:br/>
-      </w:r>
-      <w:proofErr w:type="spellStart"/>
-      <w:r>
-        <w:rPr>
-          <w:rFonts w:ascii="Times New Roman" w:eastAsia="Times New Roman" w:hAnsi="Times New Roman" w:cs="Times New Roman"/>
-          <w:color w:val="000000" w:themeColor="text1"/>
-          <w:sz w:val="24"/>
-          <w:szCs w:val="24"/>
-        </w:rPr>
-        <w:t>CreditCard</w:t>
-      </w:r>
-      <w:proofErr w:type="spellEnd"/>
-      <w:r>
-        <w:rPr>
-          <w:rFonts w:ascii="Times New Roman" w:eastAsia="Times New Roman" w:hAnsi="Times New Roman" w:cs="Times New Roman"/>
-          <w:color w:val="000000" w:themeColor="text1"/>
-          <w:sz w:val="24"/>
-          <w:szCs w:val="24"/>
-        </w:rPr>
-        <w:t xml:space="preserve"> visa = new </w:t>
-      </w:r>
-      <w:proofErr w:type="spellStart"/>
-      <w:r>
-        <w:rPr>
-          <w:rFonts w:ascii="Times New Roman" w:eastAsia="Times New Roman" w:hAnsi="Times New Roman" w:cs="Times New Roman"/>
-          <w:color w:val="000000" w:themeColor="text1"/>
-          <w:sz w:val="24"/>
-          <w:szCs w:val="24"/>
-        </w:rPr>
-        <w:t>CreditCard</w:t>
-      </w:r>
-      <w:proofErr w:type="spellEnd"/>
-      <w:r>
-        <w:rPr>
-          <w:rFonts w:ascii="Times New Roman" w:eastAsia="Times New Roman" w:hAnsi="Times New Roman" w:cs="Times New Roman"/>
-          <w:color w:val="000000" w:themeColor="text1"/>
-          <w:sz w:val="24"/>
-          <w:szCs w:val="24"/>
-        </w:rPr>
-        <w:t>(owner, LIMIT);</w:t>
+        <w:t>System.out.println(“Balance: ” + visa.getBalance());</w:t>
       </w:r>
       <w:r>
         <w:rPr>
@@ -2500,87 +1982,7 @@
           <w:szCs w:val="24"/>
         </w:rPr>
         <w:br/>
-        <w:t>System.out.println(</w:t>
-      </w:r>
-      <w:proofErr w:type="spellStart"/>
-      <w:r>
-        <w:rPr>
-          <w:rFonts w:ascii="Times New Roman" w:eastAsia="Times New Roman" w:hAnsi="Times New Roman" w:cs="Times New Roman"/>
-          <w:color w:val="000000" w:themeColor="text1"/>
-          <w:sz w:val="24"/>
-          <w:szCs w:val="24"/>
-        </w:rPr>
-        <w:t>visa.getPersonals</w:t>
-      </w:r>
-      <w:proofErr w:type="spellEnd"/>
-      <w:r>
-        <w:rPr>
-          <w:rFonts w:ascii="Times New Roman" w:eastAsia="Times New Roman" w:hAnsi="Times New Roman" w:cs="Times New Roman"/>
-          <w:color w:val="000000" w:themeColor="text1"/>
-          <w:sz w:val="24"/>
-          <w:szCs w:val="24"/>
-        </w:rPr>
-        <w:t>());</w:t>
-      </w:r>
-      <w:r>
-        <w:rPr>
-          <w:rFonts w:ascii="Times New Roman" w:eastAsia="Times New Roman" w:hAnsi="Times New Roman" w:cs="Times New Roman"/>
-          <w:color w:val="000000" w:themeColor="text1"/>
-          <w:sz w:val="24"/>
-          <w:szCs w:val="24"/>
-        </w:rPr>
-        <w:br/>
-        <w:t xml:space="preserve">System.out.println(“Balance: ” + </w:t>
-      </w:r>
-      <w:proofErr w:type="spellStart"/>
-      <w:r>
-        <w:rPr>
-          <w:rFonts w:ascii="Times New Roman" w:eastAsia="Times New Roman" w:hAnsi="Times New Roman" w:cs="Times New Roman"/>
-          <w:color w:val="000000" w:themeColor="text1"/>
-          <w:sz w:val="24"/>
-          <w:szCs w:val="24"/>
-        </w:rPr>
-        <w:t>visa.getBalance</w:t>
-      </w:r>
-      <w:proofErr w:type="spellEnd"/>
-      <w:r>
-        <w:rPr>
-          <w:rFonts w:ascii="Times New Roman" w:eastAsia="Times New Roman" w:hAnsi="Times New Roman" w:cs="Times New Roman"/>
-          <w:color w:val="000000" w:themeColor="text1"/>
-          <w:sz w:val="24"/>
-          <w:szCs w:val="24"/>
-        </w:rPr>
-        <w:t>());</w:t>
-      </w:r>
-      <w:r>
-        <w:rPr>
-          <w:rFonts w:ascii="Times New Roman" w:eastAsia="Times New Roman" w:hAnsi="Times New Roman" w:cs="Times New Roman"/>
-          <w:color w:val="000000" w:themeColor="text1"/>
-          <w:sz w:val="24"/>
-          <w:szCs w:val="24"/>
-        </w:rPr>
-        <w:br/>
-        <w:t xml:space="preserve">System.out.println(“Credit Limit : ” + </w:t>
-      </w:r>
-      <w:proofErr w:type="spellStart"/>
-      <w:r>
-        <w:rPr>
-          <w:rFonts w:ascii="Times New Roman" w:eastAsia="Times New Roman" w:hAnsi="Times New Roman" w:cs="Times New Roman"/>
-          <w:color w:val="000000" w:themeColor="text1"/>
-          <w:sz w:val="24"/>
-          <w:szCs w:val="24"/>
-        </w:rPr>
-        <w:t>visa.getCreditLimit</w:t>
-      </w:r>
-      <w:proofErr w:type="spellEnd"/>
-      <w:r>
-        <w:rPr>
-          <w:rFonts w:ascii="Times New Roman" w:eastAsia="Times New Roman" w:hAnsi="Times New Roman" w:cs="Times New Roman"/>
-          <w:color w:val="000000" w:themeColor="text1"/>
-          <w:sz w:val="24"/>
-          <w:szCs w:val="24"/>
-        </w:rPr>
-        <w:t>());</w:t>
+        <w:t>System.out.println(“Credit Limit : ” + visa.getCreditLimit());</w:t>
       </w:r>
       <w:r>
         <w:rPr>
@@ -2614,25 +2016,14 @@
           <w:szCs w:val="24"/>
         </w:rPr>
       </w:pPr>
-      <w:proofErr w:type="spellStart"/>
-      <w:r>
-        <w:rPr>
-          <w:rFonts w:ascii="Times New Roman" w:eastAsia="Times New Roman" w:hAnsi="Times New Roman" w:cs="Times New Roman"/>
-          <w:color w:val="000000" w:themeColor="text1"/>
-          <w:sz w:val="24"/>
-          <w:szCs w:val="24"/>
-        </w:rPr>
-        <w:t>visa.charge</w:t>
-      </w:r>
-      <w:proofErr w:type="spellEnd"/>
-      <w:r>
-        <w:rPr>
-          <w:rFonts w:ascii="Times New Roman" w:eastAsia="Times New Roman" w:hAnsi="Times New Roman" w:cs="Times New Roman"/>
-          <w:color w:val="000000" w:themeColor="text1"/>
-          <w:sz w:val="24"/>
-          <w:szCs w:val="24"/>
-        </w:rPr>
-        <w:t>(FIRST_AMOUNT);</w:t>
+      <w:r>
+        <w:rPr>
+          <w:rFonts w:ascii="Times New Roman" w:eastAsia="Times New Roman" w:hAnsi="Times New Roman" w:cs="Times New Roman"/>
+          <w:color w:val="000000" w:themeColor="text1"/>
+          <w:sz w:val="24"/>
+          <w:szCs w:val="24"/>
+        </w:rPr>
+        <w:t>visa.charge(FIRST_AMOUNT);</w:t>
       </w:r>
       <w:r>
         <w:rPr>
@@ -2649,27 +2040,7 @@
           <w:sz w:val="24"/>
           <w:szCs w:val="24"/>
         </w:rPr>
-        <w:t xml:space="preserve">System.out.println(“Balance : ” + </w:t>
-      </w:r>
-      <w:proofErr w:type="spellStart"/>
-      <w:r>
-        <w:rPr>
-          <w:rFonts w:ascii="Times New Roman" w:eastAsia="Times New Roman" w:hAnsi="Times New Roman" w:cs="Times New Roman"/>
-          <w:color w:val="000000" w:themeColor="text1"/>
-          <w:sz w:val="24"/>
-          <w:szCs w:val="24"/>
-        </w:rPr>
-        <w:t>visa.getBalance</w:t>
-      </w:r>
-      <w:proofErr w:type="spellEnd"/>
-      <w:r>
-        <w:rPr>
-          <w:rFonts w:ascii="Times New Roman" w:eastAsia="Times New Roman" w:hAnsi="Times New Roman" w:cs="Times New Roman"/>
-          <w:color w:val="000000" w:themeColor="text1"/>
-          <w:sz w:val="24"/>
-          <w:szCs w:val="24"/>
-        </w:rPr>
-        <w:t>());</w:t>
+        <w:t>System.out.println(“Balance : ” + visa.getBalance());</w:t>
       </w:r>
       <w:r>
         <w:rPr>
@@ -2696,25 +2067,14 @@
         </w:rPr>
         <w:br/>
       </w:r>
-      <w:proofErr w:type="spellStart"/>
-      <w:r>
-        <w:rPr>
-          <w:rFonts w:ascii="Times New Roman" w:eastAsia="Times New Roman" w:hAnsi="Times New Roman" w:cs="Times New Roman"/>
-          <w:color w:val="000000" w:themeColor="text1"/>
-          <w:sz w:val="24"/>
-          <w:szCs w:val="24"/>
-        </w:rPr>
-        <w:t>visa.charge</w:t>
-      </w:r>
-      <w:proofErr w:type="spellEnd"/>
-      <w:r>
-        <w:rPr>
-          <w:rFonts w:ascii="Times New Roman" w:eastAsia="Times New Roman" w:hAnsi="Times New Roman" w:cs="Times New Roman"/>
-          <w:color w:val="000000" w:themeColor="text1"/>
-          <w:sz w:val="24"/>
-          <w:szCs w:val="24"/>
-        </w:rPr>
-        <w:t>(SECOND_AMOUNT);</w:t>
+      <w:r>
+        <w:rPr>
+          <w:rFonts w:ascii="Times New Roman" w:eastAsia="Times New Roman" w:hAnsi="Times New Roman" w:cs="Times New Roman"/>
+          <w:color w:val="000000" w:themeColor="text1"/>
+          <w:sz w:val="24"/>
+          <w:szCs w:val="24"/>
+        </w:rPr>
+        <w:t>visa.charge(SECOND_AMOUNT);</w:t>
       </w:r>
       <w:r>
         <w:rPr>
@@ -2731,27 +2091,7 @@
           <w:sz w:val="24"/>
           <w:szCs w:val="24"/>
         </w:rPr>
-        <w:t xml:space="preserve">System.out.println(“Balance : ” + </w:t>
-      </w:r>
-      <w:proofErr w:type="spellStart"/>
-      <w:r>
-        <w:rPr>
-          <w:rFonts w:ascii="Times New Roman" w:eastAsia="Times New Roman" w:hAnsi="Times New Roman" w:cs="Times New Roman"/>
-          <w:color w:val="000000" w:themeColor="text1"/>
-          <w:sz w:val="24"/>
-          <w:szCs w:val="24"/>
-        </w:rPr>
-        <w:t>visa.getBalance</w:t>
-      </w:r>
-      <w:proofErr w:type="spellEnd"/>
-      <w:r>
-        <w:rPr>
-          <w:rFonts w:ascii="Times New Roman" w:eastAsia="Times New Roman" w:hAnsi="Times New Roman" w:cs="Times New Roman"/>
-          <w:color w:val="000000" w:themeColor="text1"/>
-          <w:sz w:val="24"/>
-          <w:szCs w:val="24"/>
-        </w:rPr>
-        <w:t>());</w:t>
+        <w:t>System.out.println(“Balance : ” + visa.getBalance());</w:t>
       </w:r>
       <w:r>
         <w:rPr>
@@ -2777,24 +2117,7 @@
           <w:szCs w:val="24"/>
         </w:rPr>
         <w:br/>
-      </w:r>
-      <w:proofErr w:type="spellStart"/>
-      <w:r>
-        <w:rPr>
-          <w:rFonts w:ascii="Times New Roman" w:hAnsi="Times New Roman" w:cs="Times New Roman"/>
-          <w:sz w:val="24"/>
-          <w:szCs w:val="24"/>
-        </w:rPr>
-        <w:t>visa.payment</w:t>
-      </w:r>
-      <w:proofErr w:type="spellEnd"/>
-      <w:r>
-        <w:rPr>
-          <w:rFonts w:ascii="Times New Roman" w:hAnsi="Times New Roman" w:cs="Times New Roman"/>
-          <w:sz w:val="24"/>
-          <w:szCs w:val="24"/>
-        </w:rPr>
-        <w:t>(THIRD_AMOUNT);</w:t>
+        <w:t>visa.payment(THIRD_AMOUNT);</w:t>
       </w:r>
     </w:p>
     <w:p>
@@ -2813,56 +2136,8 @@
           <w:sz w:val="24"/>
           <w:szCs w:val="24"/>
         </w:rPr>
-        <w:t>System.out.println("</w:t>
-      </w:r>
-      <w:proofErr w:type="gramStart"/>
-      <w:r>
-        <w:rPr>
-          <w:rFonts w:ascii="Times New Roman" w:hAnsi="Times New Roman" w:cs="Times New Roman"/>
-          <w:sz w:val="24"/>
-          <w:szCs w:val="24"/>
-        </w:rPr>
-        <w:t>Balance :</w:t>
-      </w:r>
-      <w:proofErr w:type="gramEnd"/>
-      <w:r>
-        <w:rPr>
-          <w:rFonts w:ascii="Times New Roman" w:hAnsi="Times New Roman" w:cs="Times New Roman"/>
-          <w:sz w:val="24"/>
-          <w:szCs w:val="24"/>
-        </w:rPr>
-        <w:t xml:space="preserve"> " + </w:t>
-      </w:r>
-      <w:proofErr w:type="spellStart"/>
-      <w:proofErr w:type="gramStart"/>
-      <w:r>
-        <w:rPr>
-          <w:rFonts w:ascii="Times New Roman" w:hAnsi="Times New Roman" w:cs="Times New Roman"/>
-          <w:sz w:val="24"/>
-          <w:szCs w:val="24"/>
-        </w:rPr>
-        <w:t>visa.getBalance</w:t>
-      </w:r>
-      <w:proofErr w:type="spellEnd"/>
-      <w:proofErr w:type="gramEnd"/>
-      <w:r>
-        <w:rPr>
-          <w:rFonts w:ascii="Times New Roman" w:hAnsi="Times New Roman" w:cs="Times New Roman"/>
-          <w:sz w:val="24"/>
-          <w:szCs w:val="24"/>
-        </w:rPr>
-        <w:t>()</w:t>
-      </w:r>
-      <w:proofErr w:type="gramStart"/>
-      <w:r>
-        <w:rPr>
-          <w:rFonts w:ascii="Times New Roman" w:hAnsi="Times New Roman" w:cs="Times New Roman"/>
-          <w:sz w:val="24"/>
-          <w:szCs w:val="24"/>
-        </w:rPr>
-        <w:t>);</w:t>
-      </w:r>
-      <w:proofErr w:type="gramEnd"/>
+        <w:t>System.out.println("Balance : " + visa.getBalance());</w:t>
+      </w:r>
     </w:p>
     <w:p>
       <w:pPr>
@@ -2880,18 +2155,8 @@
           <w:sz w:val="24"/>
           <w:szCs w:val="24"/>
         </w:rPr>
-        <w:t>System.out.println("Attempt to charge " + FOURTH_AMOUNT</w:t>
-      </w:r>
-      <w:proofErr w:type="gramStart"/>
-      <w:r>
-        <w:rPr>
-          <w:rFonts w:ascii="Times New Roman" w:hAnsi="Times New Roman" w:cs="Times New Roman"/>
-          <w:sz w:val="24"/>
-          <w:szCs w:val="24"/>
-        </w:rPr>
-        <w:t>);</w:t>
-      </w:r>
-      <w:proofErr w:type="gramEnd"/>
+        <w:t>System.out.println("Attempt to charge " + FOURTH_AMOUNT);</w:t>
+      </w:r>
     </w:p>
     <w:p>
       <w:pPr>
@@ -2903,36 +2168,14 @@
           <w:szCs w:val="24"/>
         </w:rPr>
       </w:pPr>
-      <w:proofErr w:type="spellStart"/>
-      <w:proofErr w:type="gramStart"/>
-      <w:r>
-        <w:rPr>
-          <w:rFonts w:ascii="Times New Roman" w:hAnsi="Times New Roman" w:cs="Times New Roman"/>
-          <w:sz w:val="24"/>
-          <w:szCs w:val="24"/>
-        </w:rPr>
-        <w:t>visa.charge</w:t>
-      </w:r>
-      <w:proofErr w:type="spellEnd"/>
-      <w:proofErr w:type="gramEnd"/>
-      <w:r>
-        <w:rPr>
-          <w:rFonts w:ascii="Times New Roman" w:hAnsi="Times New Roman" w:cs="Times New Roman"/>
-          <w:sz w:val="24"/>
-          <w:szCs w:val="24"/>
-        </w:rPr>
-        <w:t>(FOURTH_AMOUNT</w:t>
-      </w:r>
-      <w:proofErr w:type="gramStart"/>
-      <w:r>
-        <w:rPr>
-          <w:rFonts w:ascii="Times New Roman" w:hAnsi="Times New Roman" w:cs="Times New Roman"/>
-          <w:sz w:val="24"/>
-          <w:szCs w:val="24"/>
-        </w:rPr>
-        <w:t>);</w:t>
-      </w:r>
-      <w:proofErr w:type="gramEnd"/>
+      <w:r>
+        <w:rPr>
+          <w:rFonts w:ascii="Times New Roman" w:hAnsi="Times New Roman" w:cs="Times New Roman"/>
+          <w:sz w:val="24"/>
+          <w:szCs w:val="24"/>
+        </w:rPr>
+        <w:t>visa.charge(FOURTH_AMOUNT);</w:t>
+      </w:r>
     </w:p>
     <w:p>
       <w:pPr>
@@ -2950,56 +2193,8 @@
           <w:sz w:val="24"/>
           <w:szCs w:val="24"/>
         </w:rPr>
-        <w:t>System.out.println("</w:t>
-      </w:r>
-      <w:proofErr w:type="gramStart"/>
-      <w:r>
-        <w:rPr>
-          <w:rFonts w:ascii="Times New Roman" w:hAnsi="Times New Roman" w:cs="Times New Roman"/>
-          <w:sz w:val="24"/>
-          <w:szCs w:val="24"/>
-        </w:rPr>
-        <w:t>Balance :</w:t>
-      </w:r>
-      <w:proofErr w:type="gramEnd"/>
-      <w:r>
-        <w:rPr>
-          <w:rFonts w:ascii="Times New Roman" w:hAnsi="Times New Roman" w:cs="Times New Roman"/>
-          <w:sz w:val="24"/>
-          <w:szCs w:val="24"/>
-        </w:rPr>
-        <w:t xml:space="preserve"> " + </w:t>
-      </w:r>
-      <w:proofErr w:type="spellStart"/>
-      <w:proofErr w:type="gramStart"/>
-      <w:r>
-        <w:rPr>
-          <w:rFonts w:ascii="Times New Roman" w:hAnsi="Times New Roman" w:cs="Times New Roman"/>
-          <w:sz w:val="24"/>
-          <w:szCs w:val="24"/>
-        </w:rPr>
-        <w:t>visa.getBalance</w:t>
-      </w:r>
-      <w:proofErr w:type="spellEnd"/>
-      <w:proofErr w:type="gramEnd"/>
-      <w:r>
-        <w:rPr>
-          <w:rFonts w:ascii="Times New Roman" w:hAnsi="Times New Roman" w:cs="Times New Roman"/>
-          <w:sz w:val="24"/>
-          <w:szCs w:val="24"/>
-        </w:rPr>
-        <w:t>()</w:t>
-      </w:r>
-      <w:proofErr w:type="gramStart"/>
-      <w:r>
-        <w:rPr>
-          <w:rFonts w:ascii="Times New Roman" w:hAnsi="Times New Roman" w:cs="Times New Roman"/>
-          <w:sz w:val="24"/>
-          <w:szCs w:val="24"/>
-        </w:rPr>
-        <w:t>);</w:t>
-      </w:r>
-      <w:proofErr w:type="gramEnd"/>
+        <w:t>System.out.println("Balance : " + visa.getBalance());</w:t>
+      </w:r>
     </w:p>
     <w:p>
       <w:pPr>
@@ -3039,7 +2234,7 @@
         <w:contextualSpacing/>
         <w:rPr>
           <w:rFonts w:ascii="Times New Roman" w:eastAsia="Times New Roman" w:hAnsi="Times New Roman" w:cs="Times New Roman"/>
-          <w:color w:val="000000" w:themeColor="text1"/>
+          <w:color w:val="EE0000"/>
           <w:sz w:val="24"/>
           <w:szCs w:val="24"/>
         </w:rPr>
@@ -3536,7 +2731,6 @@
           <w:sz w:val="24"/>
           <w:szCs w:val="24"/>
         </w:rPr>
-        <w:lastRenderedPageBreak/>
         <w:t>Address.java</w:t>
       </w:r>
     </w:p>
@@ -3597,6 +2791,7 @@
           <w:sz w:val="24"/>
           <w:szCs w:val="24"/>
         </w:rPr>
+        <w:lastRenderedPageBreak/>
         <w:t>CreditCardDemo.java</w:t>
       </w:r>
     </w:p>
@@ -3678,25 +2873,7 @@
           <w:sz w:val="32"/>
           <w:szCs w:val="32"/>
         </w:rPr>
-        <w:t>The MyLine and </w:t>
-      </w:r>
-      <w:proofErr w:type="spellStart"/>
-      <w:r>
-        <w:rPr>
-          <w:rFonts w:ascii="Times New Roman" w:hAnsi="Times New Roman" w:cs="Times New Roman"/>
-          <w:sz w:val="32"/>
-          <w:szCs w:val="32"/>
-        </w:rPr>
-        <w:t>MyPoint</w:t>
-      </w:r>
-      <w:proofErr w:type="spellEnd"/>
-      <w:r>
-        <w:rPr>
-          <w:rFonts w:ascii="Times New Roman" w:hAnsi="Times New Roman" w:cs="Times New Roman"/>
-          <w:sz w:val="32"/>
-          <w:szCs w:val="32"/>
-        </w:rPr>
-        <w:t> Classes</w:t>
+        <w:t>The MyLine and MyPoint Classe</w:t>
       </w:r>
     </w:p>
     <w:p>
@@ -3719,47 +2896,7 @@
           <w:sz w:val="24"/>
           <w:szCs w:val="24"/>
         </w:rPr>
-        <w:t>A class called MyLine, which models a line with a begin point at (x1, y1) and an end point at (x2, y2), is designed as shown in the class diagram. The MyLine class uses two </w:t>
-      </w:r>
-      <w:proofErr w:type="spellStart"/>
-      <w:r>
-        <w:rPr>
-          <w:rFonts w:ascii="Times New Roman" w:eastAsia="Times New Roman" w:hAnsi="Times New Roman" w:cs="Times New Roman"/>
-          <w:color w:val="000000" w:themeColor="text1"/>
-          <w:sz w:val="24"/>
-          <w:szCs w:val="24"/>
-        </w:rPr>
-        <w:t>MyPoint</w:t>
-      </w:r>
-      <w:proofErr w:type="spellEnd"/>
-      <w:r>
-        <w:rPr>
-          <w:rFonts w:ascii="Times New Roman" w:eastAsia="Times New Roman" w:hAnsi="Times New Roman" w:cs="Times New Roman"/>
-          <w:color w:val="000000" w:themeColor="text1"/>
-          <w:sz w:val="24"/>
-          <w:szCs w:val="24"/>
-        </w:rPr>
-        <w:t xml:space="preserve"> instances (written in the earlier exercise) as its </w:t>
-      </w:r>
-      <w:proofErr w:type="gramStart"/>
-      <w:r>
-        <w:rPr>
-          <w:rFonts w:ascii="Times New Roman" w:eastAsia="Times New Roman" w:hAnsi="Times New Roman" w:cs="Times New Roman"/>
-          <w:color w:val="000000" w:themeColor="text1"/>
-          <w:sz w:val="24"/>
-          <w:szCs w:val="24"/>
-        </w:rPr>
-        <w:t>begin</w:t>
-      </w:r>
-      <w:proofErr w:type="gramEnd"/>
-      <w:r>
-        <w:rPr>
-          <w:rFonts w:ascii="Times New Roman" w:eastAsia="Times New Roman" w:hAnsi="Times New Roman" w:cs="Times New Roman"/>
-          <w:color w:val="000000" w:themeColor="text1"/>
-          <w:sz w:val="24"/>
-          <w:szCs w:val="24"/>
-        </w:rPr>
-        <w:t xml:space="preserve"> and end points. Write the MyLine class. Also write a test driver to test all the public methods in the MyLine class.</w:t>
+        <w:t>A class called MyLine, which models a line with a begin point at (x1, y1) and an end point at (x2, y2), is designed as shown in the class diagram. The MyLine class uses two MyPoint instances (written in the earlier exercise) as its begin and end points. Write the MyLine class. Also write a test driver to test all the public methods in the MyLine class.</w:t>
       </w:r>
     </w:p>
     <w:p>
@@ -3783,8 +2920,272 @@
           <w:sz w:val="24"/>
           <w:szCs w:val="24"/>
         </w:rPr>
+        <mc:AlternateContent>
+          <mc:Choice Requires="wpi">
+            <w:drawing>
+              <wp:anchor distT="0" distB="0" distL="114300" distR="114300" simplePos="0" relativeHeight="251663360" behindDoc="0" locked="0" layoutInCell="1" allowOverlap="1" wp14:anchorId="6715A0D0" wp14:editId="366B2AA2">
+                <wp:simplePos x="0" y="0"/>
+                <wp:positionH relativeFrom="column">
+                  <wp:posOffset>237988</wp:posOffset>
+                </wp:positionH>
+                <wp:positionV relativeFrom="paragraph">
+                  <wp:posOffset>3495769</wp:posOffset>
+                </wp:positionV>
+                <wp:extent cx="1114200" cy="24480"/>
+                <wp:effectExtent l="38100" t="38100" r="41910" b="39370"/>
+                <wp:wrapNone/>
+                <wp:docPr id="261964324" name="Ink 33"/>
+                <wp:cNvGraphicFramePr/>
+                <a:graphic xmlns:a="http://schemas.openxmlformats.org/drawingml/2006/main">
+                  <a:graphicData uri="http://schemas.microsoft.com/office/word/2010/wordprocessingInk">
+                    <w14:contentPart bwMode="auto" r:id="rId9">
+                      <w14:nvContentPartPr>
+                        <w14:cNvContentPartPr/>
+                      </w14:nvContentPartPr>
+                      <w14:xfrm>
+                        <a:off x="0" y="0"/>
+                        <a:ext cx="1114200" cy="24480"/>
+                      </w14:xfrm>
+                    </w14:contentPart>
+                  </a:graphicData>
+                </a:graphic>
+              </wp:anchor>
+            </w:drawing>
+          </mc:Choice>
+          <mc:Fallback>
+            <w:pict>
+              <v:shapetype w14:anchorId="37C71ED4" id="_x0000_t75" coordsize="21600,21600" o:spt="75" o:preferrelative="t" path="m@4@5l@4@11@9@11@9@5xe" filled="f" stroked="f">
+                <v:stroke joinstyle="miter"/>
+                <v:formulas>
+                  <v:f eqn="if lineDrawn pixelLineWidth 0"/>
+                  <v:f eqn="sum @0 1 0"/>
+                  <v:f eqn="sum 0 0 @1"/>
+                  <v:f eqn="prod @2 1 2"/>
+                  <v:f eqn="prod @3 21600 pixelWidth"/>
+                  <v:f eqn="prod @3 21600 pixelHeight"/>
+                  <v:f eqn="sum @0 0 1"/>
+                  <v:f eqn="prod @6 1 2"/>
+                  <v:f eqn="prod @7 21600 pixelWidth"/>
+                  <v:f eqn="sum @8 21600 0"/>
+                  <v:f eqn="prod @7 21600 pixelHeight"/>
+                  <v:f eqn="sum @10 21600 0"/>
+                </v:formulas>
+                <v:path o:extrusionok="f" gradientshapeok="t" o:connecttype="rect"/>
+                <o:lock v:ext="edit" aspectratio="t"/>
+              </v:shapetype>
+              <v:shape id="Ink 33" o:spid="_x0000_s1026" type="#_x0000_t75" style="position:absolute;margin-left:18.25pt;margin-top:274.75pt;width:88.75pt;height:2.95pt;z-index:251663360;visibility:visible;mso-wrap-style:square;mso-wrap-distance-left:9pt;mso-wrap-distance-top:0;mso-wrap-distance-right:9pt;mso-wrap-distance-bottom:0;mso-position-horizontal:absolute;mso-position-horizontal-relative:text;mso-position-vertical:absolute;mso-position-vertical-relative:text" o:gfxdata="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">
+                <v:imagedata r:id="rId10" o:title=""/>
+              </v:shape>
+            </w:pict>
+          </mc:Fallback>
+        </mc:AlternateContent>
+      </w:r>
+      <w:r>
+        <w:rPr>
+          <w:rFonts w:ascii="Times New Roman" w:eastAsia="Times New Roman" w:hAnsi="Times New Roman" w:cs="Times New Roman"/>
+          <w:noProof/>
+          <w:color w:val="000000" w:themeColor="text1"/>
+          <w:sz w:val="24"/>
+          <w:szCs w:val="24"/>
+        </w:rPr>
+        <mc:AlternateContent>
+          <mc:Choice Requires="wpi">
+            <w:drawing>
+              <wp:anchor distT="0" distB="0" distL="114300" distR="114300" simplePos="0" relativeHeight="251662336" behindDoc="0" locked="0" layoutInCell="1" allowOverlap="1" wp14:anchorId="62BFDC2D" wp14:editId="2A946F66">
+                <wp:simplePos x="0" y="0"/>
+                <wp:positionH relativeFrom="column">
+                  <wp:posOffset>201268</wp:posOffset>
+                </wp:positionH>
+                <wp:positionV relativeFrom="paragraph">
+                  <wp:posOffset>3203809</wp:posOffset>
+                </wp:positionV>
+                <wp:extent cx="863280" cy="38520"/>
+                <wp:effectExtent l="38100" t="38100" r="38735" b="38100"/>
+                <wp:wrapNone/>
+                <wp:docPr id="1155885706" name="Ink 32"/>
+                <wp:cNvGraphicFramePr/>
+                <a:graphic xmlns:a="http://schemas.openxmlformats.org/drawingml/2006/main">
+                  <a:graphicData uri="http://schemas.microsoft.com/office/word/2010/wordprocessingInk">
+                    <w14:contentPart bwMode="auto" r:id="rId11">
+                      <w14:nvContentPartPr>
+                        <w14:cNvContentPartPr/>
+                      </w14:nvContentPartPr>
+                      <w14:xfrm>
+                        <a:off x="0" y="0"/>
+                        <a:ext cx="863280" cy="38520"/>
+                      </w14:xfrm>
+                    </w14:contentPart>
+                  </a:graphicData>
+                </a:graphic>
+              </wp:anchor>
+            </w:drawing>
+          </mc:Choice>
+          <mc:Fallback>
+            <w:pict>
+              <v:shape w14:anchorId="3E624D77" id="Ink 32" o:spid="_x0000_s1026" type="#_x0000_t75" style="position:absolute;margin-left:15.35pt;margin-top:251.75pt;width:68.95pt;height:4.05pt;z-index:251662336;visibility:visible;mso-wrap-style:square;mso-wrap-distance-left:9pt;mso-wrap-distance-top:0;mso-wrap-distance-right:9pt;mso-wrap-distance-bottom:0;mso-position-horizontal:absolute;mso-position-horizontal-relative:text;mso-position-vertical:absolute;mso-position-vertical-relative:text" o:gfxdata="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">
+                <v:imagedata r:id="rId12" o:title=""/>
+              </v:shape>
+            </w:pict>
+          </mc:Fallback>
+        </mc:AlternateContent>
+      </w:r>
+      <w:r>
+        <w:rPr>
+          <w:rFonts w:ascii="Times New Roman" w:eastAsia="Times New Roman" w:hAnsi="Times New Roman" w:cs="Times New Roman"/>
+          <w:noProof/>
+          <w:color w:val="000000" w:themeColor="text1"/>
+          <w:sz w:val="24"/>
+          <w:szCs w:val="24"/>
+        </w:rPr>
+        <mc:AlternateContent>
+          <mc:Choice Requires="wpi">
+            <w:drawing>
+              <wp:anchor distT="0" distB="0" distL="114300" distR="114300" simplePos="0" relativeHeight="251661312" behindDoc="0" locked="0" layoutInCell="1" allowOverlap="1" wp14:anchorId="25C38056" wp14:editId="3486142A">
+                <wp:simplePos x="0" y="0"/>
+                <wp:positionH relativeFrom="column">
+                  <wp:posOffset>258148</wp:posOffset>
+                </wp:positionH>
+                <wp:positionV relativeFrom="paragraph">
+                  <wp:posOffset>1463929</wp:posOffset>
+                </wp:positionV>
+                <wp:extent cx="1090800" cy="22320"/>
+                <wp:effectExtent l="0" t="38100" r="40005" b="41275"/>
+                <wp:wrapNone/>
+                <wp:docPr id="851439521" name="Ink 30"/>
+                <wp:cNvGraphicFramePr/>
+                <a:graphic xmlns:a="http://schemas.openxmlformats.org/drawingml/2006/main">
+                  <a:graphicData uri="http://schemas.microsoft.com/office/word/2010/wordprocessingInk">
+                    <w14:contentPart bwMode="auto" r:id="rId13">
+                      <w14:nvContentPartPr>
+                        <w14:cNvContentPartPr/>
+                      </w14:nvContentPartPr>
+                      <w14:xfrm>
+                        <a:off x="0" y="0"/>
+                        <a:ext cx="1090800" cy="22320"/>
+                      </w14:xfrm>
+                    </w14:contentPart>
+                  </a:graphicData>
+                </a:graphic>
+              </wp:anchor>
+            </w:drawing>
+          </mc:Choice>
+          <mc:Fallback>
+            <w:pict>
+              <v:shape w14:anchorId="0B8EE9B5" id="Ink 30" o:spid="_x0000_s1026" type="#_x0000_t75" style="position:absolute;margin-left:19.85pt;margin-top:114.75pt;width:86.9pt;height:2.7pt;z-index:251661312;visibility:visible;mso-wrap-style:square;mso-wrap-distance-left:9pt;mso-wrap-distance-top:0;mso-wrap-distance-right:9pt;mso-wrap-distance-bottom:0;mso-position-horizontal:absolute;mso-position-horizontal-relative:text;mso-position-vertical:absolute;mso-position-vertical-relative:text" o:gfxdata="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">
+                <v:imagedata r:id="rId14" o:title=""/>
+              </v:shape>
+            </w:pict>
+          </mc:Fallback>
+        </mc:AlternateContent>
+      </w:r>
+      <w:r>
+        <w:rPr>
+          <w:rFonts w:ascii="Times New Roman" w:eastAsia="Times New Roman" w:hAnsi="Times New Roman" w:cs="Times New Roman"/>
+          <w:noProof/>
+          <w:color w:val="000000" w:themeColor="text1"/>
+          <w:sz w:val="24"/>
+          <w:szCs w:val="24"/>
+        </w:rPr>
+        <mc:AlternateContent>
+          <mc:Choice Requires="wpi">
+            <w:drawing>
+              <wp:anchor distT="0" distB="0" distL="114300" distR="114300" simplePos="0" relativeHeight="251660288" behindDoc="0" locked="0" layoutInCell="1" allowOverlap="1" wp14:anchorId="4B3E4201" wp14:editId="72B6609B">
+                <wp:simplePos x="0" y="0"/>
+                <wp:positionH relativeFrom="column">
+                  <wp:posOffset>262468</wp:posOffset>
+                </wp:positionH>
+                <wp:positionV relativeFrom="paragraph">
+                  <wp:posOffset>1162969</wp:posOffset>
+                </wp:positionV>
+                <wp:extent cx="1199880" cy="21600"/>
+                <wp:effectExtent l="0" t="38100" r="32385" b="41910"/>
+                <wp:wrapNone/>
+                <wp:docPr id="66910991" name="Ink 29"/>
+                <wp:cNvGraphicFramePr/>
+                <a:graphic xmlns:a="http://schemas.openxmlformats.org/drawingml/2006/main">
+                  <a:graphicData uri="http://schemas.microsoft.com/office/word/2010/wordprocessingInk">
+                    <w14:contentPart bwMode="auto" r:id="rId15">
+                      <w14:nvContentPartPr>
+                        <w14:cNvContentPartPr/>
+                      </w14:nvContentPartPr>
+                      <w14:xfrm>
+                        <a:off x="0" y="0"/>
+                        <a:ext cx="1199880" cy="21600"/>
+                      </w14:xfrm>
+                    </w14:contentPart>
+                  </a:graphicData>
+                </a:graphic>
+              </wp:anchor>
+            </w:drawing>
+          </mc:Choice>
+          <mc:Fallback>
+            <w:pict>
+              <v:shape w14:anchorId="446E9D9F" id="Ink 29" o:spid="_x0000_s1026" type="#_x0000_t75" style="position:absolute;margin-left:20.15pt;margin-top:91.05pt;width:95.5pt;height:2.65pt;z-index:251660288;visibility:visible;mso-wrap-style:square;mso-wrap-distance-left:9pt;mso-wrap-distance-top:0;mso-wrap-distance-right:9pt;mso-wrap-distance-bottom:0;mso-position-horizontal:absolute;mso-position-horizontal-relative:text;mso-position-vertical:absolute;mso-position-vertical-relative:text" o:gfxdata="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">
+                <v:imagedata r:id="rId16" o:title=""/>
+              </v:shape>
+            </w:pict>
+          </mc:Fallback>
+        </mc:AlternateContent>
+      </w:r>
+      <w:r>
+        <w:rPr>
+          <w:rFonts w:ascii="Times New Roman" w:eastAsia="Times New Roman" w:hAnsi="Times New Roman" w:cs="Times New Roman"/>
+          <w:noProof/>
+          <w:color w:val="000000" w:themeColor="text1"/>
+          <w:sz w:val="24"/>
+          <w:szCs w:val="24"/>
+        </w:rPr>
+        <mc:AlternateContent>
+          <mc:Choice Requires="wpi">
+            <w:drawing>
+              <wp:anchor distT="0" distB="0" distL="114300" distR="114300" simplePos="0" relativeHeight="251659264" behindDoc="0" locked="0" layoutInCell="1" allowOverlap="1" wp14:anchorId="785E4B0A" wp14:editId="18E51FDB">
+                <wp:simplePos x="0" y="0"/>
+                <wp:positionH relativeFrom="column">
+                  <wp:posOffset>191548</wp:posOffset>
+                </wp:positionH>
+                <wp:positionV relativeFrom="paragraph">
+                  <wp:posOffset>828889</wp:posOffset>
+                </wp:positionV>
+                <wp:extent cx="2548440" cy="46080"/>
+                <wp:effectExtent l="38100" t="38100" r="42545" b="43180"/>
+                <wp:wrapNone/>
+                <wp:docPr id="1894253683" name="Ink 28"/>
+                <wp:cNvGraphicFramePr/>
+                <a:graphic xmlns:a="http://schemas.openxmlformats.org/drawingml/2006/main">
+                  <a:graphicData uri="http://schemas.microsoft.com/office/word/2010/wordprocessingInk">
+                    <w14:contentPart bwMode="auto" r:id="rId17">
+                      <w14:nvContentPartPr>
+                        <w14:cNvContentPartPr/>
+                      </w14:nvContentPartPr>
+                      <w14:xfrm>
+                        <a:off x="0" y="0"/>
+                        <a:ext cx="2548440" cy="46080"/>
+                      </w14:xfrm>
+                    </w14:contentPart>
+                  </a:graphicData>
+                </a:graphic>
+              </wp:anchor>
+            </w:drawing>
+          </mc:Choice>
+          <mc:Fallback>
+            <w:pict>
+              <v:shape w14:anchorId="4FA42EEB" id="Ink 28" o:spid="_x0000_s1026" type="#_x0000_t75" style="position:absolute;margin-left:14.6pt;margin-top:64.75pt;width:201.65pt;height:4.65pt;z-index:251659264;visibility:visible;mso-wrap-style:square;mso-wrap-distance-left:9pt;mso-wrap-distance-top:0;mso-wrap-distance-right:9pt;mso-wrap-distance-bottom:0;mso-position-horizontal:absolute;mso-position-horizontal-relative:text;mso-position-vertical:absolute;mso-position-vertical-relative:text" o:gfxdata="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">
+                <v:imagedata r:id="rId18" o:title=""/>
+              </v:shape>
+            </w:pict>
+          </mc:Fallback>
+        </mc:AlternateContent>
+      </w:r>
+      <w:r>
+        <w:rPr>
+          <w:rFonts w:ascii="Times New Roman" w:eastAsia="Times New Roman" w:hAnsi="Times New Roman" w:cs="Times New Roman"/>
+          <w:noProof/>
+          <w:color w:val="000000" w:themeColor="text1"/>
+          <w:sz w:val="24"/>
+          <w:szCs w:val="24"/>
+        </w:rPr>
         <w:drawing>
-          <wp:inline distT="0" distB="0" distL="0" distR="0" wp14:anchorId="69B7C671" wp14:editId="1FDAE54F">
+          <wp:inline distT="0" distB="0" distL="0" distR="0" wp14:anchorId="69B7C671" wp14:editId="0799C5A1">
             <wp:extent cx="5943600" cy="4264025"/>
             <wp:effectExtent l="0" t="0" r="0" b="3175"/>
             <wp:docPr id="6" name="Picture 6" descr="Graphical user interface, text, application&#10;&#10;Description automatically generated"/>
@@ -3801,7 +3202,7 @@
                     </pic:cNvPicPr>
                   </pic:nvPicPr>
                   <pic:blipFill>
-                    <a:blip r:embed="rId9">
+                    <a:blip r:embed="rId19">
                       <a:extLst>
                         <a:ext uri="{28A0092B-C50C-407E-A947-70E740481C1C}">
                           <a14:useLocalDpi xmlns:a14="http://schemas.microsoft.com/office/drawing/2010/main" val="0"/>
@@ -4023,7 +3424,6 @@
           <w:rFonts w:ascii="Times New Roman" w:hAnsi="Times New Roman" w:cs="Times New Roman"/>
         </w:rPr>
       </w:pPr>
-      <w:proofErr w:type="gramStart"/>
       <w:r>
         <w:rPr>
           <w:rFonts w:ascii="Times New Roman" w:hAnsi="Times New Roman" w:cs="Times New Roman"/>
@@ -4038,9 +3438,14 @@
           <w:sz w:val="32"/>
           <w:szCs w:val="32"/>
         </w:rPr>
-        <w:t>My</w:t>
-      </w:r>
-      <w:proofErr w:type="gramEnd"/>
+        <w:t>My Rectangle</w:t>
+      </w:r>
+      <w:r>
+        <w:rPr>
+          <w:rFonts w:ascii="Times New Roman" w:hAnsi="Times New Roman" w:cs="Times New Roman"/>
+        </w:rPr>
+        <w:t> and </w:t>
+      </w:r>
       <w:r>
         <w:rPr>
           <w:rStyle w:val="font-code"/>
@@ -4049,22 +3454,6 @@
           <w:sz w:val="32"/>
           <w:szCs w:val="32"/>
         </w:rPr>
-        <w:t xml:space="preserve"> Rectangle</w:t>
-      </w:r>
-      <w:r>
-        <w:rPr>
-          <w:rFonts w:ascii="Times New Roman" w:hAnsi="Times New Roman" w:cs="Times New Roman"/>
-        </w:rPr>
-        <w:t> and </w:t>
-      </w:r>
-      <w:r>
-        <w:rPr>
-          <w:rStyle w:val="font-code"/>
-          <w:rFonts w:ascii="Times New Roman" w:hAnsi="Times New Roman" w:cs="Times New Roman"/>
-          <w:color w:val="000000" w:themeColor="text1"/>
-          <w:sz w:val="32"/>
-          <w:szCs w:val="32"/>
-        </w:rPr>
         <w:t>My Point</w:t>
       </w:r>
       <w:r>
@@ -4108,51 +3497,7 @@
           <w:szCs w:val="24"/>
           <w:shd w:val="clear" w:color="auto" w:fill="FFFFFF"/>
         </w:rPr>
-        <w:t>Design a </w:t>
-      </w:r>
-      <w:proofErr w:type="spellStart"/>
-      <w:r>
-        <w:rPr>
-          <w:rFonts w:ascii="Times New Roman" w:hAnsi="Times New Roman" w:cs="Times New Roman"/>
-          <w:color w:val="000000" w:themeColor="text1"/>
-          <w:sz w:val="24"/>
-          <w:szCs w:val="24"/>
-          <w:shd w:val="clear" w:color="auto" w:fill="FFFFFF"/>
-        </w:rPr>
-        <w:t>MyRectangle</w:t>
-      </w:r>
-      <w:proofErr w:type="spellEnd"/>
-      <w:r>
-        <w:rPr>
-          <w:rFonts w:ascii="Times New Roman" w:hAnsi="Times New Roman" w:cs="Times New Roman"/>
-          <w:color w:val="000000" w:themeColor="text1"/>
-          <w:sz w:val="24"/>
-          <w:szCs w:val="24"/>
-          <w:shd w:val="clear" w:color="auto" w:fill="FFFFFF"/>
-        </w:rPr>
-        <w:t> class which is composed of two </w:t>
-      </w:r>
-      <w:proofErr w:type="spellStart"/>
-      <w:r>
-        <w:rPr>
-          <w:rFonts w:ascii="Times New Roman" w:hAnsi="Times New Roman" w:cs="Times New Roman"/>
-          <w:color w:val="000000" w:themeColor="text1"/>
-          <w:sz w:val="24"/>
-          <w:szCs w:val="24"/>
-          <w:shd w:val="clear" w:color="auto" w:fill="FFFFFF"/>
-        </w:rPr>
-        <w:t>MyPoint</w:t>
-      </w:r>
-      <w:proofErr w:type="spellEnd"/>
-      <w:r>
-        <w:rPr>
-          <w:rFonts w:ascii="Times New Roman" w:hAnsi="Times New Roman" w:cs="Times New Roman"/>
-          <w:color w:val="000000" w:themeColor="text1"/>
-          <w:sz w:val="24"/>
-          <w:szCs w:val="24"/>
-          <w:shd w:val="clear" w:color="auto" w:fill="FFFFFF"/>
-        </w:rPr>
-        <w:t xml:space="preserve"> instances as its top-left and bottom-right corners. </w:t>
+        <w:t xml:space="preserve">Design a MyRectangle class which is composed of two MyPoint instances as its top-left and bottom-right corners. </w:t>
       </w:r>
       <w:r>
         <w:rPr>
@@ -4417,90 +3762,35 @@
         <w:rPr>
           <w:rFonts w:ascii="Times New Roman" w:hAnsi="Times New Roman" w:cs="Times New Roman"/>
         </w:rPr>
-        <w:t xml:space="preserve">This final problem synthesizes the concepts of aggregation and composition from the previous assessments. You will create a </w:t>
-      </w:r>
-      <w:proofErr w:type="spellStart"/>
-      <w:r>
-        <w:rPr>
-          <w:rFonts w:ascii="Times New Roman" w:hAnsi="Times New Roman" w:cs="Times New Roman"/>
-        </w:rPr>
-        <w:t>CampusMap</w:t>
-      </w:r>
-      <w:proofErr w:type="spellEnd"/>
-      <w:r>
-        <w:rPr>
-          <w:rFonts w:ascii="Times New Roman" w:hAnsi="Times New Roman" w:cs="Times New Roman"/>
-        </w:rPr>
-        <w:t xml:space="preserve"> class that models a university campus. This object will aggregate various geometric shapes and structures, requiring you to manage different types of objects in a single, cohesive unit. This will test your ability to build complex objects from simpler, pre-existing ones, and to write methods that operate on these aggregated components.</w:t>
-      </w:r>
-    </w:p>
-    <w:p>
-      <w:pPr>
-        <w:rPr>
-          <w:rFonts w:ascii="Times New Roman" w:hAnsi="Times New Roman" w:cs="Times New Roman"/>
-        </w:rPr>
-      </w:pPr>
-      <w:r>
-        <w:rPr>
-          <w:rFonts w:ascii="Times New Roman" w:hAnsi="Times New Roman" w:cs="Times New Roman"/>
-        </w:rPr>
-        <w:t xml:space="preserve">The </w:t>
-      </w:r>
-      <w:proofErr w:type="spellStart"/>
-      <w:r>
-        <w:rPr>
-          <w:rFonts w:ascii="Times New Roman" w:hAnsi="Times New Roman" w:cs="Times New Roman"/>
-        </w:rPr>
-        <w:t>CampusMap</w:t>
-      </w:r>
-      <w:proofErr w:type="spellEnd"/>
-      <w:r>
-        <w:rPr>
-          <w:rFonts w:ascii="Times New Roman" w:hAnsi="Times New Roman" w:cs="Times New Roman"/>
-        </w:rPr>
-        <w:t xml:space="preserve"> will use your previously developed classes, MyLine, </w:t>
-      </w:r>
-      <w:proofErr w:type="spellStart"/>
-      <w:r>
-        <w:rPr>
-          <w:rFonts w:ascii="Times New Roman" w:hAnsi="Times New Roman" w:cs="Times New Roman"/>
-        </w:rPr>
-        <w:t>MyRectangle</w:t>
-      </w:r>
-      <w:proofErr w:type="spellEnd"/>
-      <w:r>
-        <w:rPr>
-          <w:rFonts w:ascii="Times New Roman" w:hAnsi="Times New Roman" w:cs="Times New Roman"/>
-        </w:rPr>
-        <w:t xml:space="preserve">, and a </w:t>
-      </w:r>
-      <w:proofErr w:type="spellStart"/>
-      <w:r>
-        <w:rPr>
-          <w:rFonts w:ascii="Times New Roman" w:hAnsi="Times New Roman" w:cs="Times New Roman"/>
-        </w:rPr>
-        <w:t>MyCircle</w:t>
-      </w:r>
-      <w:proofErr w:type="spellEnd"/>
-      <w:r>
-        <w:rPr>
-          <w:rFonts w:ascii="Times New Roman" w:hAnsi="Times New Roman" w:cs="Times New Roman"/>
-        </w:rPr>
-        <w:t xml:space="preserve"> class to represent key features on the map.</w:t>
-      </w:r>
-    </w:p>
-    <w:p>
-      <w:pPr>
-        <w:rPr>
-          <w:rFonts w:ascii="Times New Roman" w:hAnsi="Times New Roman" w:cs="Times New Roman"/>
-        </w:rPr>
-      </w:pPr>
-      <w:r>
-        <w:rPr>
-          <w:rFonts w:ascii="Times New Roman" w:hAnsi="Times New Roman" w:cs="Times New Roman"/>
-        </w:rPr>
-        <w:pict w14:anchorId="088E5739">
-          <v:rect id="_x0000_i1025" style="width:0;height:1.5pt" o:hralign="center" o:hrstd="t" o:hr="t" fillcolor="#a0a0a0" stroked="f"/>
+        <w:t>This final problem synthesizes the concepts of aggregation and composition from the previous assessments. You will create a CampusMap class that models a university campus. This object will aggregate various geometric shapes and structures, requiring you to manage different types of objects in a single, cohesive unit. This will test your ability to build complex objects from simpler, pre-existing ones, and to write methods that operate on these aggregated components.</w:t>
+      </w:r>
+    </w:p>
+    <w:p>
+      <w:pPr>
+        <w:rPr>
+          <w:rFonts w:ascii="Times New Roman" w:hAnsi="Times New Roman" w:cs="Times New Roman"/>
+        </w:rPr>
+      </w:pPr>
+      <w:r>
+        <w:rPr>
+          <w:rFonts w:ascii="Times New Roman" w:hAnsi="Times New Roman" w:cs="Times New Roman"/>
+        </w:rPr>
+        <w:t>The CampusMap will use your previously developed classes, MyLine, MyRectangle, and a MyCircle class to represent key features on the map.</w:t>
+      </w:r>
+    </w:p>
+    <w:p>
+      <w:pPr>
+        <w:rPr>
+          <w:rFonts w:ascii="Times New Roman" w:hAnsi="Times New Roman" w:cs="Times New Roman"/>
+        </w:rPr>
+      </w:pPr>
+      <w:r>
+        <w:rPr>
+          <w:rFonts w:ascii="Times New Roman" w:hAnsi="Times New Roman" w:cs="Times New Roman"/>
+          <w:noProof/>
+        </w:rPr>
+        <w:pict w14:anchorId="0C9368E3">
+          <v:rect id="_x0000_i1027" alt="" style="width:468pt;height:.05pt;mso-width-percent:0;mso-height-percent:0;mso-width-percent:0;mso-height-percent:0" o:hralign="center" o:hrstd="t" o:hr="t" fillcolor="#a0a0a0" stroked="f"/>
         </w:pict>
       </w:r>
     </w:p>
@@ -4531,21 +3821,7 @@
         <w:rPr>
           <w:rFonts w:ascii="Times New Roman" w:hAnsi="Times New Roman" w:cs="Times New Roman"/>
         </w:rPr>
-        <w:t xml:space="preserve">Create a </w:t>
-      </w:r>
-      <w:proofErr w:type="spellStart"/>
-      <w:r>
-        <w:rPr>
-          <w:rFonts w:ascii="Times New Roman" w:hAnsi="Times New Roman" w:cs="Times New Roman"/>
-        </w:rPr>
-        <w:t>CampusMap</w:t>
-      </w:r>
-      <w:proofErr w:type="spellEnd"/>
-      <w:r>
-        <w:rPr>
-          <w:rFonts w:ascii="Times New Roman" w:hAnsi="Times New Roman" w:cs="Times New Roman"/>
-        </w:rPr>
-        <w:t xml:space="preserve"> class that aggregates the following:</w:t>
+        <w:t>Create a CampusMap class that aggregates the following:</w:t>
       </w:r>
     </w:p>
     <w:p>
@@ -4562,21 +3838,7 @@
         <w:rPr>
           <w:rFonts w:ascii="Times New Roman" w:hAnsi="Times New Roman" w:cs="Times New Roman"/>
         </w:rPr>
-        <w:t xml:space="preserve">A list of MyLine objects, representing the walkways on campus. Each MyLine connects two </w:t>
-      </w:r>
-      <w:proofErr w:type="spellStart"/>
-      <w:r>
-        <w:rPr>
-          <w:rFonts w:ascii="Times New Roman" w:hAnsi="Times New Roman" w:cs="Times New Roman"/>
-        </w:rPr>
-        <w:t>MyRectangle</w:t>
-      </w:r>
-      <w:proofErr w:type="spellEnd"/>
-      <w:r>
-        <w:rPr>
-          <w:rFonts w:ascii="Times New Roman" w:hAnsi="Times New Roman" w:cs="Times New Roman"/>
-        </w:rPr>
-        <w:t xml:space="preserve"> objects (buildings).</w:t>
+        <w:t>A list of MyLine objects, representing the walkways on campus. Each MyLine connects two MyRectangle objects (buildings).</w:t>
       </w:r>
     </w:p>
     <w:p>
@@ -4593,21 +3855,7 @@
         <w:rPr>
           <w:rFonts w:ascii="Times New Roman" w:hAnsi="Times New Roman" w:cs="Times New Roman"/>
         </w:rPr>
-        <w:t xml:space="preserve">A list of </w:t>
-      </w:r>
-      <w:proofErr w:type="spellStart"/>
-      <w:r>
-        <w:rPr>
-          <w:rFonts w:ascii="Times New Roman" w:hAnsi="Times New Roman" w:cs="Times New Roman"/>
-        </w:rPr>
-        <w:t>MyRectangle</w:t>
-      </w:r>
-      <w:proofErr w:type="spellEnd"/>
-      <w:r>
-        <w:rPr>
-          <w:rFonts w:ascii="Times New Roman" w:hAnsi="Times New Roman" w:cs="Times New Roman"/>
-        </w:rPr>
-        <w:t xml:space="preserve"> objects, representing the buildings on campus.</w:t>
+        <w:t>A list of MyRectangle objects, representing the buildings on campus.</w:t>
       </w:r>
     </w:p>
     <w:p>
@@ -4624,63 +3872,22 @@
         <w:rPr>
           <w:rFonts w:ascii="Times New Roman" w:hAnsi="Times New Roman" w:cs="Times New Roman"/>
         </w:rPr>
-        <w:t xml:space="preserve">A list of </w:t>
-      </w:r>
-      <w:proofErr w:type="spellStart"/>
-      <w:r>
-        <w:rPr>
-          <w:rFonts w:ascii="Times New Roman" w:hAnsi="Times New Roman" w:cs="Times New Roman"/>
-        </w:rPr>
-        <w:t>MyCircle</w:t>
-      </w:r>
-      <w:proofErr w:type="spellEnd"/>
-      <w:r>
-        <w:rPr>
-          <w:rFonts w:ascii="Times New Roman" w:hAnsi="Times New Roman" w:cs="Times New Roman"/>
-        </w:rPr>
-        <w:t xml:space="preserve"> objects, representing roundabouts or fountains on campus. Each </w:t>
-      </w:r>
-      <w:proofErr w:type="spellStart"/>
-      <w:r>
-        <w:rPr>
-          <w:rFonts w:ascii="Times New Roman" w:hAnsi="Times New Roman" w:cs="Times New Roman"/>
-        </w:rPr>
-        <w:t>MyCircle</w:t>
-      </w:r>
-      <w:proofErr w:type="spellEnd"/>
-      <w:r>
-        <w:rPr>
-          <w:rFonts w:ascii="Times New Roman" w:hAnsi="Times New Roman" w:cs="Times New Roman"/>
-        </w:rPr>
-        <w:t xml:space="preserve"> is defined by a center </w:t>
-      </w:r>
-      <w:proofErr w:type="spellStart"/>
-      <w:r>
-        <w:rPr>
-          <w:rFonts w:ascii="Times New Roman" w:hAnsi="Times New Roman" w:cs="Times New Roman"/>
-        </w:rPr>
-        <w:t>MyPoint</w:t>
-      </w:r>
-      <w:proofErr w:type="spellEnd"/>
-      <w:r>
-        <w:rPr>
-          <w:rFonts w:ascii="Times New Roman" w:hAnsi="Times New Roman" w:cs="Times New Roman"/>
-        </w:rPr>
-        <w:t>.</w:t>
-      </w:r>
-    </w:p>
-    <w:p>
-      <w:pPr>
-        <w:rPr>
-          <w:rFonts w:ascii="Times New Roman" w:hAnsi="Times New Roman" w:cs="Times New Roman"/>
-        </w:rPr>
-      </w:pPr>
-      <w:r>
-        <w:rPr>
-          <w:rFonts w:ascii="Times New Roman" w:hAnsi="Times New Roman" w:cs="Times New Roman"/>
-        </w:rPr>
-        <w:pict w14:anchorId="57B4E638">
-          <v:rect id="_x0000_i1026" style="width:0;height:1.5pt" o:hralign="center" o:hrstd="t" o:hr="t" fillcolor="#a0a0a0" stroked="f"/>
+        <w:t>A list of MyCircle objects, representing roundabouts or fountains on campus. Each MyCircle is defined by a center MyPoint.</w:t>
+      </w:r>
+    </w:p>
+    <w:p>
+      <w:pPr>
+        <w:rPr>
+          <w:rFonts w:ascii="Times New Roman" w:hAnsi="Times New Roman" w:cs="Times New Roman"/>
+        </w:rPr>
+      </w:pPr>
+      <w:r>
+        <w:rPr>
+          <w:rFonts w:ascii="Times New Roman" w:hAnsi="Times New Roman" w:cs="Times New Roman"/>
+          <w:noProof/>
+        </w:rPr>
+        <w:pict w14:anchorId="7945221D">
+          <v:rect id="_x0000_i1026" alt="" style="width:468pt;height:.05pt;mso-width-percent:0;mso-height-percent:0;mso-width-percent:0;mso-height-percent:0" o:hralign="center" o:hrstd="t" o:hr="t" fillcolor="#a0a0a0" stroked="f"/>
         </w:pict>
       </w:r>
     </w:p>
@@ -4698,44 +3905,20 @@
           <w:b/>
           <w:bCs/>
         </w:rPr>
-        <w:t xml:space="preserve">Required Methods for </w:t>
-      </w:r>
-      <w:proofErr w:type="spellStart"/>
-      <w:r>
-        <w:rPr>
-          <w:rFonts w:ascii="Times New Roman" w:hAnsi="Times New Roman" w:cs="Times New Roman"/>
-          <w:b/>
-          <w:bCs/>
-        </w:rPr>
-        <w:t>CampusMap</w:t>
-      </w:r>
-      <w:proofErr w:type="spellEnd"/>
-    </w:p>
-    <w:p>
-      <w:pPr>
-        <w:rPr>
-          <w:rFonts w:ascii="Times New Roman" w:hAnsi="Times New Roman" w:cs="Times New Roman"/>
-        </w:rPr>
-      </w:pPr>
-      <w:r>
-        <w:rPr>
-          <w:rFonts w:ascii="Times New Roman" w:hAnsi="Times New Roman" w:cs="Times New Roman"/>
-        </w:rPr>
-        <w:t xml:space="preserve">Your </w:t>
-      </w:r>
-      <w:proofErr w:type="spellStart"/>
-      <w:r>
-        <w:rPr>
-          <w:rFonts w:ascii="Times New Roman" w:hAnsi="Times New Roman" w:cs="Times New Roman"/>
-        </w:rPr>
-        <w:t>CampusMap</w:t>
-      </w:r>
-      <w:proofErr w:type="spellEnd"/>
-      <w:r>
-        <w:rPr>
-          <w:rFonts w:ascii="Times New Roman" w:hAnsi="Times New Roman" w:cs="Times New Roman"/>
-        </w:rPr>
-        <w:t xml:space="preserve"> class must include the following methods:</w:t>
+        <w:t>Required Methods for CampusMap</w:t>
+      </w:r>
+    </w:p>
+    <w:p>
+      <w:pPr>
+        <w:rPr>
+          <w:rFonts w:ascii="Times New Roman" w:hAnsi="Times New Roman" w:cs="Times New Roman"/>
+        </w:rPr>
+      </w:pPr>
+      <w:r>
+        <w:rPr>
+          <w:rFonts w:ascii="Times New Roman" w:hAnsi="Times New Roman" w:cs="Times New Roman"/>
+        </w:rPr>
+        <w:t>Your CampusMap class must include the following methods:</w:t>
       </w:r>
     </w:p>
     <w:p>
@@ -4748,63 +3931,19 @@
           <w:rFonts w:ascii="Times New Roman" w:hAnsi="Times New Roman" w:cs="Times New Roman"/>
         </w:rPr>
       </w:pPr>
-      <w:proofErr w:type="spellStart"/>
-      <w:proofErr w:type="gramStart"/>
       <w:r>
         <w:rPr>
           <w:rFonts w:ascii="Times New Roman" w:hAnsi="Times New Roman" w:cs="Times New Roman"/>
           <w:b/>
           <w:bCs/>
         </w:rPr>
-        <w:t>addBuilding</w:t>
-      </w:r>
-      <w:proofErr w:type="spellEnd"/>
-      <w:r>
-        <w:rPr>
-          <w:rFonts w:ascii="Times New Roman" w:hAnsi="Times New Roman" w:cs="Times New Roman"/>
-          <w:b/>
-          <w:bCs/>
-        </w:rPr>
-        <w:t>(</w:t>
-      </w:r>
-      <w:proofErr w:type="spellStart"/>
-      <w:proofErr w:type="gramEnd"/>
-      <w:r>
-        <w:rPr>
-          <w:rFonts w:ascii="Times New Roman" w:hAnsi="Times New Roman" w:cs="Times New Roman"/>
-          <w:b/>
-          <w:bCs/>
-        </w:rPr>
-        <w:t>MyRectangle</w:t>
-      </w:r>
-      <w:proofErr w:type="spellEnd"/>
-      <w:r>
-        <w:rPr>
-          <w:rFonts w:ascii="Times New Roman" w:hAnsi="Times New Roman" w:cs="Times New Roman"/>
-          <w:b/>
-          <w:bCs/>
-        </w:rPr>
-        <w:t xml:space="preserve"> building):</w:t>
-      </w:r>
-      <w:r>
-        <w:rPr>
-          <w:rFonts w:ascii="Times New Roman" w:hAnsi="Times New Roman" w:cs="Times New Roman"/>
-        </w:rPr>
-        <w:t xml:space="preserve"> Adds a </w:t>
-      </w:r>
-      <w:proofErr w:type="spellStart"/>
-      <w:r>
-        <w:rPr>
-          <w:rFonts w:ascii="Times New Roman" w:hAnsi="Times New Roman" w:cs="Times New Roman"/>
-        </w:rPr>
-        <w:t>MyRectangle</w:t>
-      </w:r>
-      <w:proofErr w:type="spellEnd"/>
-      <w:r>
-        <w:rPr>
-          <w:rFonts w:ascii="Times New Roman" w:hAnsi="Times New Roman" w:cs="Times New Roman"/>
-        </w:rPr>
-        <w:t xml:space="preserve"> object to the list of buildings.</w:t>
+        <w:t>addBuilding(MyRectangle building):</w:t>
+      </w:r>
+      <w:r>
+        <w:rPr>
+          <w:rFonts w:ascii="Times New Roman" w:hAnsi="Times New Roman" w:cs="Times New Roman"/>
+        </w:rPr>
+        <w:t xml:space="preserve"> Adds a MyRectangle object to the list of buildings.</w:t>
       </w:r>
     </w:p>
     <w:p>
@@ -4817,8 +3956,6 @@
           <w:rFonts w:ascii="Times New Roman" w:hAnsi="Times New Roman" w:cs="Times New Roman"/>
         </w:rPr>
       </w:pPr>
-      <w:proofErr w:type="spellStart"/>
-      <w:proofErr w:type="gramStart"/>
       <w:r>
         <w:rPr>
           <w:rFonts w:ascii="Times New Roman" w:hAnsi="Times New Roman" w:cs="Times New Roman"/>
@@ -4826,87 +3963,13 @@
           <w:bCs/>
         </w:rPr>
         <w:lastRenderedPageBreak/>
-        <w:t>addWalkway</w:t>
-      </w:r>
-      <w:proofErr w:type="spellEnd"/>
-      <w:r>
-        <w:rPr>
-          <w:rFonts w:ascii="Times New Roman" w:hAnsi="Times New Roman" w:cs="Times New Roman"/>
-          <w:b/>
-          <w:bCs/>
-        </w:rPr>
-        <w:t>(</w:t>
-      </w:r>
-      <w:proofErr w:type="spellStart"/>
-      <w:proofErr w:type="gramEnd"/>
-      <w:r>
-        <w:rPr>
-          <w:rFonts w:ascii="Times New Roman" w:hAnsi="Times New Roman" w:cs="Times New Roman"/>
-          <w:b/>
-          <w:bCs/>
-        </w:rPr>
-        <w:t>MyRectangle</w:t>
-      </w:r>
-      <w:proofErr w:type="spellEnd"/>
-      <w:r>
-        <w:rPr>
-          <w:rFonts w:ascii="Times New Roman" w:hAnsi="Times New Roman" w:cs="Times New Roman"/>
-          <w:b/>
-          <w:bCs/>
-        </w:rPr>
-        <w:t xml:space="preserve"> from, </w:t>
-      </w:r>
-      <w:proofErr w:type="spellStart"/>
-      <w:r>
-        <w:rPr>
-          <w:rFonts w:ascii="Times New Roman" w:hAnsi="Times New Roman" w:cs="Times New Roman"/>
-          <w:b/>
-          <w:bCs/>
-        </w:rPr>
-        <w:t>MyRectangle</w:t>
-      </w:r>
-      <w:proofErr w:type="spellEnd"/>
-      <w:r>
-        <w:rPr>
-          <w:rFonts w:ascii="Times New Roman" w:hAnsi="Times New Roman" w:cs="Times New Roman"/>
-          <w:b/>
-          <w:bCs/>
-        </w:rPr>
-        <w:t xml:space="preserve"> to):</w:t>
-      </w:r>
-      <w:r>
-        <w:rPr>
-          <w:rFonts w:ascii="Times New Roman" w:hAnsi="Times New Roman" w:cs="Times New Roman"/>
-        </w:rPr>
-        <w:t xml:space="preserve"> Creates a new MyLine object connecting the centers of the two specified </w:t>
-      </w:r>
-      <w:proofErr w:type="spellStart"/>
-      <w:r>
-        <w:rPr>
-          <w:rFonts w:ascii="Times New Roman" w:hAnsi="Times New Roman" w:cs="Times New Roman"/>
-        </w:rPr>
-        <w:t>MyRectangle</w:t>
-      </w:r>
-      <w:proofErr w:type="spellEnd"/>
-      <w:r>
-        <w:rPr>
-          <w:rFonts w:ascii="Times New Roman" w:hAnsi="Times New Roman" w:cs="Times New Roman"/>
-        </w:rPr>
-        <w:t xml:space="preserve"> objects and adds it to the list of walkways. If either </w:t>
-      </w:r>
-      <w:proofErr w:type="spellStart"/>
-      <w:r>
-        <w:rPr>
-          <w:rFonts w:ascii="Times New Roman" w:hAnsi="Times New Roman" w:cs="Times New Roman"/>
-        </w:rPr>
-        <w:t>MyRectangle</w:t>
-      </w:r>
-      <w:proofErr w:type="spellEnd"/>
-      <w:r>
-        <w:rPr>
-          <w:rFonts w:ascii="Times New Roman" w:hAnsi="Times New Roman" w:cs="Times New Roman"/>
-        </w:rPr>
-        <w:t xml:space="preserve"> is not in the list of buildings, it should print an error message.</w:t>
+        <w:t>addWalkway(MyRectangle from, MyRectangle to):</w:t>
+      </w:r>
+      <w:r>
+        <w:rPr>
+          <w:rFonts w:ascii="Times New Roman" w:hAnsi="Times New Roman" w:cs="Times New Roman"/>
+        </w:rPr>
+        <w:t xml:space="preserve"> Creates a new MyLine object connecting the centers of the two specified MyRectangle objects and adds it to the list of walkways. If either MyRectangle is not in the list of buildings, it should print an error message.</w:t>
       </w:r>
     </w:p>
     <w:p>
@@ -4919,63 +3982,19 @@
           <w:rFonts w:ascii="Times New Roman" w:hAnsi="Times New Roman" w:cs="Times New Roman"/>
         </w:rPr>
       </w:pPr>
-      <w:proofErr w:type="spellStart"/>
-      <w:proofErr w:type="gramStart"/>
       <w:r>
         <w:rPr>
           <w:rFonts w:ascii="Times New Roman" w:hAnsi="Times New Roman" w:cs="Times New Roman"/>
           <w:b/>
           <w:bCs/>
         </w:rPr>
-        <w:t>addFountain</w:t>
-      </w:r>
-      <w:proofErr w:type="spellEnd"/>
-      <w:r>
-        <w:rPr>
-          <w:rFonts w:ascii="Times New Roman" w:hAnsi="Times New Roman" w:cs="Times New Roman"/>
-          <w:b/>
-          <w:bCs/>
-        </w:rPr>
-        <w:t>(</w:t>
-      </w:r>
-      <w:proofErr w:type="spellStart"/>
-      <w:proofErr w:type="gramEnd"/>
-      <w:r>
-        <w:rPr>
-          <w:rFonts w:ascii="Times New Roman" w:hAnsi="Times New Roman" w:cs="Times New Roman"/>
-          <w:b/>
-          <w:bCs/>
-        </w:rPr>
-        <w:t>MyCircle</w:t>
-      </w:r>
-      <w:proofErr w:type="spellEnd"/>
-      <w:r>
-        <w:rPr>
-          <w:rFonts w:ascii="Times New Roman" w:hAnsi="Times New Roman" w:cs="Times New Roman"/>
-          <w:b/>
-          <w:bCs/>
-        </w:rPr>
-        <w:t xml:space="preserve"> fountain):</w:t>
-      </w:r>
-      <w:r>
-        <w:rPr>
-          <w:rFonts w:ascii="Times New Roman" w:hAnsi="Times New Roman" w:cs="Times New Roman"/>
-        </w:rPr>
-        <w:t xml:space="preserve"> Adds a </w:t>
-      </w:r>
-      <w:proofErr w:type="spellStart"/>
-      <w:r>
-        <w:rPr>
-          <w:rFonts w:ascii="Times New Roman" w:hAnsi="Times New Roman" w:cs="Times New Roman"/>
-        </w:rPr>
-        <w:t>MyCircle</w:t>
-      </w:r>
-      <w:proofErr w:type="spellEnd"/>
-      <w:r>
-        <w:rPr>
-          <w:rFonts w:ascii="Times New Roman" w:hAnsi="Times New Roman" w:cs="Times New Roman"/>
-        </w:rPr>
-        <w:t xml:space="preserve"> object to the list of fountains.</w:t>
+        <w:t>addFountain(MyCircle fountain):</w:t>
+      </w:r>
+      <w:r>
+        <w:rPr>
+          <w:rFonts w:ascii="Times New Roman" w:hAnsi="Times New Roman" w:cs="Times New Roman"/>
+        </w:rPr>
+        <w:t xml:space="preserve"> Adds a MyCircle object to the list of fountains.</w:t>
       </w:r>
     </w:p>
     <w:p>
@@ -4988,33 +4007,13 @@
           <w:rFonts w:ascii="Times New Roman" w:hAnsi="Times New Roman" w:cs="Times New Roman"/>
         </w:rPr>
       </w:pPr>
-      <w:proofErr w:type="spellStart"/>
-      <w:proofErr w:type="gramStart"/>
       <w:r>
         <w:rPr>
           <w:rFonts w:ascii="Times New Roman" w:hAnsi="Times New Roman" w:cs="Times New Roman"/>
           <w:b/>
           <w:bCs/>
         </w:rPr>
-        <w:t>calculateTotalWalkwayLength</w:t>
-      </w:r>
-      <w:proofErr w:type="spellEnd"/>
-      <w:r>
-        <w:rPr>
-          <w:rFonts w:ascii="Times New Roman" w:hAnsi="Times New Roman" w:cs="Times New Roman"/>
-          <w:b/>
-          <w:bCs/>
-        </w:rPr>
-        <w:t>(</w:t>
-      </w:r>
-      <w:proofErr w:type="gramEnd"/>
-      <w:r>
-        <w:rPr>
-          <w:rFonts w:ascii="Times New Roman" w:hAnsi="Times New Roman" w:cs="Times New Roman"/>
-          <w:b/>
-          <w:bCs/>
-        </w:rPr>
-        <w:t>):</w:t>
+        <w:t>calculateTotalWalkwayLength():</w:t>
       </w:r>
       <w:r>
         <w:rPr>
@@ -5033,81 +4032,19 @@
           <w:rFonts w:ascii="Times New Roman" w:hAnsi="Times New Roman" w:cs="Times New Roman"/>
         </w:rPr>
       </w:pPr>
-      <w:proofErr w:type="spellStart"/>
-      <w:proofErr w:type="gramStart"/>
       <w:r>
         <w:rPr>
           <w:rFonts w:ascii="Times New Roman" w:hAnsi="Times New Roman" w:cs="Times New Roman"/>
           <w:b/>
           <w:bCs/>
         </w:rPr>
-        <w:t>calculateTotalFountainArea</w:t>
-      </w:r>
-      <w:proofErr w:type="spellEnd"/>
-      <w:r>
-        <w:rPr>
-          <w:rFonts w:ascii="Times New Roman" w:hAnsi="Times New Roman" w:cs="Times New Roman"/>
-          <w:b/>
-          <w:bCs/>
-        </w:rPr>
-        <w:t>(</w:t>
-      </w:r>
-      <w:proofErr w:type="gramEnd"/>
-      <w:r>
-        <w:rPr>
-          <w:rFonts w:ascii="Times New Roman" w:hAnsi="Times New Roman" w:cs="Times New Roman"/>
-          <w:b/>
-          <w:bCs/>
-        </w:rPr>
-        <w:t>):</w:t>
-      </w:r>
-      <w:r>
-        <w:rPr>
-          <w:rFonts w:ascii="Times New Roman" w:hAnsi="Times New Roman" w:cs="Times New Roman"/>
-        </w:rPr>
-        <w:t xml:space="preserve"> Returns the total area of all fountains on the map. This method must </w:t>
-      </w:r>
-      <w:proofErr w:type="gramStart"/>
-      <w:r>
-        <w:rPr>
-          <w:rFonts w:ascii="Times New Roman" w:hAnsi="Times New Roman" w:cs="Times New Roman"/>
-        </w:rPr>
-        <w:t>iterate</w:t>
-      </w:r>
-      <w:proofErr w:type="gramEnd"/>
-      <w:r>
-        <w:rPr>
-          <w:rFonts w:ascii="Times New Roman" w:hAnsi="Times New Roman" w:cs="Times New Roman"/>
-        </w:rPr>
-        <w:t xml:space="preserve"> through the list of </w:t>
-      </w:r>
-      <w:proofErr w:type="spellStart"/>
-      <w:r>
-        <w:rPr>
-          <w:rFonts w:ascii="Times New Roman" w:hAnsi="Times New Roman" w:cs="Times New Roman"/>
-        </w:rPr>
-        <w:t>MyCircle</w:t>
-      </w:r>
-      <w:proofErr w:type="spellEnd"/>
-      <w:r>
-        <w:rPr>
-          <w:rFonts w:ascii="Times New Roman" w:hAnsi="Times New Roman" w:cs="Times New Roman"/>
-        </w:rPr>
-        <w:t xml:space="preserve"> objects and </w:t>
-      </w:r>
-      <w:proofErr w:type="gramStart"/>
-      <w:r>
-        <w:rPr>
-          <w:rFonts w:ascii="Times New Roman" w:hAnsi="Times New Roman" w:cs="Times New Roman"/>
-        </w:rPr>
-        <w:t>sum</w:t>
-      </w:r>
-      <w:proofErr w:type="gramEnd"/>
-      <w:r>
-        <w:rPr>
-          <w:rFonts w:ascii="Times New Roman" w:hAnsi="Times New Roman" w:cs="Times New Roman"/>
-        </w:rPr>
-        <w:t xml:space="preserve"> their areas.</w:t>
+        <w:t>calculateTotalFountainArea():</w:t>
+      </w:r>
+      <w:r>
+        <w:rPr>
+          <w:rFonts w:ascii="Times New Roman" w:hAnsi="Times New Roman" w:cs="Times New Roman"/>
+        </w:rPr>
+        <w:t xml:space="preserve"> Returns the total area of all fountains on the map. This method must iterate through the list of MyCircle objects and sum their areas.</w:t>
       </w:r>
     </w:p>
     <w:p>
@@ -5120,103 +4057,45 @@
           <w:rFonts w:ascii="Times New Roman" w:hAnsi="Times New Roman" w:cs="Times New Roman"/>
         </w:rPr>
       </w:pPr>
-      <w:proofErr w:type="spellStart"/>
-      <w:proofErr w:type="gramStart"/>
       <w:r>
         <w:rPr>
           <w:rFonts w:ascii="Times New Roman" w:hAnsi="Times New Roman" w:cs="Times New Roman"/>
           <w:b/>
           <w:bCs/>
         </w:rPr>
-        <w:t>isWalkwayFromTo</w:t>
-      </w:r>
-      <w:proofErr w:type="spellEnd"/>
-      <w:r>
+        <w:t>isWalkwayFromTo(MyRectangle fromBuilding, MyRectangle toBuilding):</w:t>
+      </w:r>
+      <w:r>
+        <w:rPr>
+          <w:rFonts w:ascii="Times New Roman" w:hAnsi="Times New Roman" w:cs="Times New Roman"/>
+        </w:rPr>
+        <w:t xml:space="preserve"> Checks if a walkway exists between two buildings. This method should find the two buildings and then check if a MyLine object exists in the walkways list that connects their centers.</w:t>
+      </w:r>
+    </w:p>
+    <w:p>
+      <w:pPr>
+        <w:ind w:left="720"/>
         <w:rPr>
           <w:rFonts w:ascii="Times New Roman" w:hAnsi="Times New Roman" w:cs="Times New Roman"/>
           <w:b/>
           <w:bCs/>
         </w:rPr>
-        <w:t>(</w:t>
-      </w:r>
-      <w:proofErr w:type="spellStart"/>
-      <w:proofErr w:type="gramEnd"/>
+      </w:pPr>
       <w:r>
         <w:rPr>
           <w:rFonts w:ascii="Times New Roman" w:hAnsi="Times New Roman" w:cs="Times New Roman"/>
           <w:b/>
           <w:bCs/>
         </w:rPr>
-        <w:t>MyRectangle</w:t>
-      </w:r>
-      <w:proofErr w:type="spellEnd"/>
+        <w:t>Campus Map Layout</w:t>
+      </w:r>
       <w:r>
         <w:rPr>
           <w:rFonts w:ascii="Times New Roman" w:hAnsi="Times New Roman" w:cs="Times New Roman"/>
           <w:b/>
           <w:bCs/>
         </w:rPr>
-        <w:t xml:space="preserve"> </w:t>
-      </w:r>
-      <w:proofErr w:type="spellStart"/>
-      <w:r>
-        <w:rPr>
-          <w:rFonts w:ascii="Times New Roman" w:hAnsi="Times New Roman" w:cs="Times New Roman"/>
-          <w:b/>
-          <w:bCs/>
-        </w:rPr>
-        <w:t>fromBuilding</w:t>
-      </w:r>
-      <w:proofErr w:type="spellEnd"/>
-      <w:r>
-        <w:rPr>
-          <w:rFonts w:ascii="Times New Roman" w:hAnsi="Times New Roman" w:cs="Times New Roman"/>
-          <w:b/>
-          <w:bCs/>
-        </w:rPr>
-        <w:t xml:space="preserve">, </w:t>
-      </w:r>
-      <w:proofErr w:type="spellStart"/>
-      <w:r>
-        <w:rPr>
-          <w:rFonts w:ascii="Times New Roman" w:hAnsi="Times New Roman" w:cs="Times New Roman"/>
-          <w:b/>
-          <w:bCs/>
-        </w:rPr>
-        <w:t>MyRectangle</w:t>
-      </w:r>
-      <w:proofErr w:type="spellEnd"/>
-      <w:r>
-        <w:rPr>
-          <w:rFonts w:ascii="Times New Roman" w:hAnsi="Times New Roman" w:cs="Times New Roman"/>
-          <w:b/>
-          <w:bCs/>
-        </w:rPr>
-        <w:t xml:space="preserve"> </w:t>
-      </w:r>
-      <w:proofErr w:type="spellStart"/>
-      <w:r>
-        <w:rPr>
-          <w:rFonts w:ascii="Times New Roman" w:hAnsi="Times New Roman" w:cs="Times New Roman"/>
-          <w:b/>
-          <w:bCs/>
-        </w:rPr>
-        <w:t>toBuilding</w:t>
-      </w:r>
-      <w:proofErr w:type="spellEnd"/>
-      <w:r>
-        <w:rPr>
-          <w:rFonts w:ascii="Times New Roman" w:hAnsi="Times New Roman" w:cs="Times New Roman"/>
-          <w:b/>
-          <w:bCs/>
-        </w:rPr>
-        <w:t>):</w:t>
-      </w:r>
-      <w:r>
-        <w:rPr>
-          <w:rFonts w:ascii="Times New Roman" w:hAnsi="Times New Roman" w:cs="Times New Roman"/>
-        </w:rPr>
-        <w:t xml:space="preserve"> Checks if a walkway exists between two buildings. This method should find the two buildings and then check if a MyLine object exists in the walkways list that connects their centers.</w:t>
+        <w:t xml:space="preserve"> to be added to TestCampusMap.java ( Its just a suggestion you can design your own campus)</w:t>
       </w:r>
     </w:p>
     <w:p>
@@ -5224,81 +4103,13 @@
         <w:ind w:left="720"/>
         <w:rPr>
           <w:rFonts w:ascii="Times New Roman" w:hAnsi="Times New Roman" w:cs="Times New Roman"/>
-          <w:b/>
-          <w:bCs/>
-        </w:rPr>
-      </w:pPr>
-      <w:r>
-        <w:rPr>
-          <w:rFonts w:ascii="Times New Roman" w:hAnsi="Times New Roman" w:cs="Times New Roman"/>
-          <w:b/>
-          <w:bCs/>
-        </w:rPr>
-        <w:t>Campus Map Layout</w:t>
-      </w:r>
-      <w:r>
-        <w:rPr>
-          <w:rFonts w:ascii="Times New Roman" w:hAnsi="Times New Roman" w:cs="Times New Roman"/>
-          <w:b/>
-          <w:bCs/>
-        </w:rPr>
-        <w:t xml:space="preserve"> to be added to TestCampusMap.java </w:t>
-      </w:r>
-      <w:proofErr w:type="gramStart"/>
-      <w:r>
-        <w:rPr>
-          <w:rFonts w:ascii="Times New Roman" w:hAnsi="Times New Roman" w:cs="Times New Roman"/>
-          <w:b/>
-          <w:bCs/>
-        </w:rPr>
-        <w:t xml:space="preserve">( </w:t>
-      </w:r>
-      <w:proofErr w:type="spellStart"/>
-      <w:r>
-        <w:rPr>
-          <w:rFonts w:ascii="Times New Roman" w:hAnsi="Times New Roman" w:cs="Times New Roman"/>
-          <w:b/>
-          <w:bCs/>
-        </w:rPr>
-        <w:t>Its</w:t>
-      </w:r>
-      <w:proofErr w:type="spellEnd"/>
-      <w:proofErr w:type="gramEnd"/>
-      <w:r>
-        <w:rPr>
-          <w:rFonts w:ascii="Times New Roman" w:hAnsi="Times New Roman" w:cs="Times New Roman"/>
-          <w:b/>
-          <w:bCs/>
-        </w:rPr>
-        <w:t xml:space="preserve"> just a suggestion you can design your own campus)</w:t>
-      </w:r>
-    </w:p>
-    <w:p>
-      <w:pPr>
-        <w:ind w:left="720"/>
-        <w:rPr>
-          <w:rFonts w:ascii="Times New Roman" w:hAnsi="Times New Roman" w:cs="Times New Roman"/>
-        </w:rPr>
-      </w:pPr>
-      <w:r>
-        <w:rPr>
-          <w:rFonts w:ascii="Times New Roman" w:hAnsi="Times New Roman" w:cs="Times New Roman"/>
-        </w:rPr>
-        <w:t xml:space="preserve"> Here's a possible layout for the campus within </w:t>
-      </w:r>
-      <w:proofErr w:type="gramStart"/>
-      <w:r>
-        <w:rPr>
-          <w:rFonts w:ascii="Times New Roman" w:hAnsi="Times New Roman" w:cs="Times New Roman"/>
-        </w:rPr>
-        <w:t>the 1000</w:t>
-      </w:r>
-      <w:proofErr w:type="gramEnd"/>
-      <w:r>
-        <w:rPr>
-          <w:rFonts w:ascii="Times New Roman" w:hAnsi="Times New Roman" w:cs="Times New Roman"/>
-        </w:rPr>
-        <w:t>m x 1000m space, including the required buildings, fountain, and walkways.</w:t>
+        </w:rPr>
+      </w:pPr>
+      <w:r>
+        <w:rPr>
+          <w:rFonts w:ascii="Times New Roman" w:hAnsi="Times New Roman" w:cs="Times New Roman"/>
+        </w:rPr>
+        <w:t> Here's a possible layout for the campus within the 1000m x 1000m space, including the required buildings, fountain, and walkways.</w:t>
       </w:r>
     </w:p>
     <w:p>
@@ -5333,37 +4144,13 @@
           <w:b/>
           <w:bCs/>
         </w:rPr>
-        <w:t xml:space="preserve">Science </w:t>
-      </w:r>
-      <w:proofErr w:type="gramStart"/>
-      <w:r>
-        <w:rPr>
-          <w:rFonts w:ascii="Times New Roman" w:hAnsi="Times New Roman" w:cs="Times New Roman"/>
-          <w:b/>
-          <w:bCs/>
-        </w:rPr>
-        <w:t>Hall :</w:t>
-      </w:r>
-      <w:proofErr w:type="gramEnd"/>
-      <w:r>
-        <w:rPr>
-          <w:rFonts w:ascii="Times New Roman" w:hAnsi="Times New Roman" w:cs="Times New Roman"/>
-        </w:rPr>
-        <w:t xml:space="preserve"> </w:t>
-      </w:r>
-      <w:proofErr w:type="gramStart"/>
-      <w:r>
-        <w:rPr>
-          <w:rFonts w:ascii="Times New Roman" w:hAnsi="Times New Roman" w:cs="Times New Roman"/>
-        </w:rPr>
-        <w:t>A large rectangular building,</w:t>
-      </w:r>
-      <w:proofErr w:type="gramEnd"/>
-      <w:r>
-        <w:rPr>
-          <w:rFonts w:ascii="Times New Roman" w:hAnsi="Times New Roman" w:cs="Times New Roman"/>
-        </w:rPr>
-        <w:t xml:space="preserve"> centrally located.</w:t>
+        <w:t>Science Hall :</w:t>
+      </w:r>
+      <w:r>
+        <w:rPr>
+          <w:rFonts w:ascii="Times New Roman" w:hAnsi="Times New Roman" w:cs="Times New Roman"/>
+        </w:rPr>
+        <w:t xml:space="preserve"> A large rectangular building, centrally located.</w:t>
       </w:r>
     </w:p>
     <w:p>
@@ -5425,21 +4212,7 @@
         <w:rPr>
           <w:rFonts w:ascii="Times New Roman" w:hAnsi="Times New Roman" w:cs="Times New Roman"/>
         </w:rPr>
-        <w:t xml:space="preserve"> smaller rectangles clustered together. This configuration is efficient and common on </w:t>
-      </w:r>
-      <w:proofErr w:type="gramStart"/>
-      <w:r>
-        <w:rPr>
-          <w:rFonts w:ascii="Times New Roman" w:hAnsi="Times New Roman" w:cs="Times New Roman"/>
-        </w:rPr>
-        <w:t>a campus</w:t>
-      </w:r>
-      <w:proofErr w:type="gramEnd"/>
-      <w:r>
-        <w:rPr>
-          <w:rFonts w:ascii="Times New Roman" w:hAnsi="Times New Roman" w:cs="Times New Roman"/>
-        </w:rPr>
-        <w:t>.</w:t>
+        <w:t xml:space="preserve"> smaller rectangles clustered together. This configuration is efficient and common on a campus.</w:t>
       </w:r>
     </w:p>
     <w:p>
@@ -5501,9 +4274,10 @@
       <w:r>
         <w:rPr>
           <w:rFonts w:ascii="Times New Roman" w:hAnsi="Times New Roman" w:cs="Times New Roman"/>
-        </w:rPr>
-        <w:pict w14:anchorId="51F0DB3E">
-          <v:rect id="_x0000_i1027" style="width:0;height:1.5pt" o:hralign="center" o:hrstd="t" o:hr="t" fillcolor="#a0a0a0" stroked="f"/>
+          <w:noProof/>
+        </w:rPr>
+        <w:pict w14:anchorId="721B7566">
+          <v:rect id="_x0000_i1025" alt="" style="width:468pt;height:.05pt;mso-width-percent:0;mso-height-percent:0;mso-width-percent:0;mso-height-percent:0" o:hralign="center" o:hrstd="t" o:hr="t" fillcolor="#a0a0a0" stroked="f"/>
         </w:pict>
       </w:r>
     </w:p>
@@ -5571,21 +4345,7 @@
         <w:rPr>
           <w:rFonts w:ascii="Times New Roman" w:hAnsi="Times New Roman" w:cs="Times New Roman"/>
         </w:rPr>
-        <w:t xml:space="preserve"> A test driver that demonstrates all the methods in your </w:t>
-      </w:r>
-      <w:proofErr w:type="spellStart"/>
-      <w:r>
-        <w:rPr>
-          <w:rFonts w:ascii="Times New Roman" w:hAnsi="Times New Roman" w:cs="Times New Roman"/>
-        </w:rPr>
-        <w:t>CampusMap</w:t>
-      </w:r>
-      <w:proofErr w:type="spellEnd"/>
-      <w:r>
-        <w:rPr>
-          <w:rFonts w:ascii="Times New Roman" w:hAnsi="Times New Roman" w:cs="Times New Roman"/>
-        </w:rPr>
-        <w:t xml:space="preserve"> class, including adding buildings, fountains, walkways, and calculating total lengths and areas.</w:t>
+        <w:t xml:space="preserve"> A test driver that demonstrates all the methods in your CampusMap class, including adding buildings, fountains, walkways, and calculating total lengths and areas.</w:t>
       </w:r>
     </w:p>
     <w:p>
@@ -8438,6 +7198,141 @@
 </w:styles>
 </file>
 
+<file path=word/ink/ink1.xml><?xml version="1.0" encoding="utf-8"?>
+<inkml:ink xmlns:inkml="http://www.w3.org/2003/InkML">
+  <inkml:definitions>
+    <inkml:context xml:id="ctx0">
+      <inkml:inkSource xml:id="inkSrc0">
+        <inkml:traceFormat>
+          <inkml:channel name="X" type="integer" min="-2.14748E9" max="2.14748E9" units="cm"/>
+          <inkml:channel name="Y" type="integer" min="-2.14748E9" max="2.14748E9" units="cm"/>
+          <inkml:channel name="F" type="integer" max="32767" units="dev"/>
+        </inkml:traceFormat>
+        <inkml:channelProperties>
+          <inkml:channelProperty channel="X" name="resolution" value="1000" units="1/cm"/>
+          <inkml:channelProperty channel="Y" name="resolution" value="1000" units="1/cm"/>
+          <inkml:channelProperty channel="F" name="resolution" value="0" units="1/dev"/>
+        </inkml:channelProperties>
+      </inkml:inkSource>
+      <inkml:timestamp xml:id="ts0" timeString="2026-02-08T01:32:37.603"/>
+    </inkml:context>
+    <inkml:brush xml:id="br0">
+      <inkml:brushProperty name="width" value="0.035" units="cm"/>
+      <inkml:brushProperty name="height" value="0.035" units="cm"/>
+    </inkml:brush>
+  </inkml:definitions>
+  <inkml:trace contextRef="#ctx0" brushRef="#br0">1 68 24575,'12'0'0,"7"0"0,18 0 0,21-2 0,17 1 0,6 0 0,-26 0 0,1-1 0,30 1 0,-3 0 0,6 1 0,-4 0 0,-2 0 0,-9 0 0,1 0 0,12 0 0,-20 0 0,-4 0 0,-13 0 0,-6 0 0,-5 0 0,18 0 0,-11 0 0,13 0 0,-18 0 0,-3 0 0,-3 0 0,12 2 0,-13-1 0,9 1 0,-19-1 0,-3-1 0,-2 0 0,-1 0 0,3 0 0,-6 0 0,1 0 0,-5 0 0,0 0 0,2 0 0,7 0 0,-4 0 0,3 0 0,-7 0 0,-2 0 0,2 0 0,10 0 0,-6 0 0,10 0 0,-8 0 0,6 0 0,5 0 0,27 0 0,-8 0 0,24 0 0,-12 0 0,5 0 0,4 0 0,-14 0 0,-1 0 0,12-1 0,25-2 0,-53-2 0,-1-1 0,-2-1 0,7 1 0,-14 0 0,9-1 0,-14 2 0,2 0 0,-2 1 0,1-1 0,-7 3 0,-4 0 0,-8 2 0</inkml:trace>
+</inkml:ink>
+</file>
+
+<file path=word/ink/ink2.xml><?xml version="1.0" encoding="utf-8"?>
+<inkml:ink xmlns:inkml="http://www.w3.org/2003/InkML">
+  <inkml:definitions>
+    <inkml:context xml:id="ctx0">
+      <inkml:inkSource xml:id="inkSrc0">
+        <inkml:traceFormat>
+          <inkml:channel name="X" type="integer" min="-2.14748E9" max="2.14748E9" units="cm"/>
+          <inkml:channel name="Y" type="integer" min="-2.14748E9" max="2.14748E9" units="cm"/>
+          <inkml:channel name="F" type="integer" max="32767" units="dev"/>
+        </inkml:traceFormat>
+        <inkml:channelProperties>
+          <inkml:channelProperty channel="X" name="resolution" value="1000" units="1/cm"/>
+          <inkml:channelProperty channel="Y" name="resolution" value="1000" units="1/cm"/>
+          <inkml:channelProperty channel="F" name="resolution" value="0" units="1/dev"/>
+        </inkml:channelProperties>
+      </inkml:inkSource>
+      <inkml:timestamp xml:id="ts0" timeString="2026-02-08T01:32:34.854"/>
+    </inkml:context>
+    <inkml:brush xml:id="br0">
+      <inkml:brushProperty name="width" value="0.035" units="cm"/>
+      <inkml:brushProperty name="height" value="0.035" units="cm"/>
+    </inkml:brush>
+  </inkml:definitions>
+  <inkml:trace contextRef="#ctx0" brushRef="#br0">1 0 24575,'37'0'0,"15"0"0,39 0 0,-30 0 0,6 0 0,0 0 0,7 0 0,-2 0 0,21 0 0,1 0 0,-20 0 0,3 0 0,-6 0 0,1 0 0,-5 0 0,-8 0 0,-3 0 0,36 0 0,-17 6 0,0 1 0,10 2 0,-17 0 0,-3 2 0,-11 3 0,3-1 0,-2 0 0,-2-2 0,22-3 0,-27-5 0,17-1 0,-26-2 0,-2 0 0,-1 0 0,15 0 0,-15 0 0,12 0 0,-22-2 0,-4 1 0,-5-1 0,-4 2 0,-2-2 0,-6 2 0,-1-2 0</inkml:trace>
+</inkml:ink>
+</file>
+
+<file path=word/ink/ink3.xml><?xml version="1.0" encoding="utf-8"?>
+<inkml:ink xmlns:inkml="http://www.w3.org/2003/InkML">
+  <inkml:definitions>
+    <inkml:context xml:id="ctx0">
+      <inkml:inkSource xml:id="inkSrc0">
+        <inkml:traceFormat>
+          <inkml:channel name="X" type="integer" min="-2.14748E9" max="2.14748E9" units="cm"/>
+          <inkml:channel name="Y" type="integer" min="-2.14748E9" max="2.14748E9" units="cm"/>
+          <inkml:channel name="F" type="integer" max="32767" units="dev"/>
+        </inkml:traceFormat>
+        <inkml:channelProperties>
+          <inkml:channelProperty channel="X" name="resolution" value="1000" units="1/cm"/>
+          <inkml:channelProperty channel="Y" name="resolution" value="1000" units="1/cm"/>
+          <inkml:channelProperty channel="F" name="resolution" value="0" units="1/dev"/>
+        </inkml:channelProperties>
+      </inkml:inkSource>
+      <inkml:timestamp xml:id="ts0" timeString="2026-02-08T01:29:03.436"/>
+    </inkml:context>
+    <inkml:brush xml:id="br0">
+      <inkml:brushProperty name="width" value="0.035" units="cm"/>
+      <inkml:brushProperty name="height" value="0.035" units="cm"/>
+    </inkml:brush>
+  </inkml:definitions>
+  <inkml:trace contextRef="#ctx0" brushRef="#br0">0 40 24575,'81'0'0,"8"0"0,-39 0 0,1 0 0,4 0 0,0 0 0,2 0 0,0 0 0,-6 0 0,-1 1 0,42 2 0,-11 3 0,-7 0 0,0-1 0,-4-4 0,5-1 0,-17 0 0,0 0 0,28 0 0,-29 0 0,-3 0 0,11 0 0,-6 0 0,-2 0 0,-2 0 0,0 0 0,0 0 0,-1 0 0,3 0 0,3 0 0,0 0 0,22 0 0,-21 0 0,17 0 0,-21-4 0,5-1 0,0-3 0,20-3 0,-25 5 0,8-1 0,-29 7 0,-4 0 0,-3 0 0,13 0 0,-8 0 0,12 0 0,-9 0 0,2 0 0,1-1 0,0-1 0,-5-2 0,-8 0 0,-7-1 0,-11 3 0,-4 0 0</inkml:trace>
+</inkml:ink>
+</file>
+
+<file path=word/ink/ink4.xml><?xml version="1.0" encoding="utf-8"?>
+<inkml:ink xmlns:inkml="http://www.w3.org/2003/InkML">
+  <inkml:definitions>
+    <inkml:context xml:id="ctx0">
+      <inkml:inkSource xml:id="inkSrc0">
+        <inkml:traceFormat>
+          <inkml:channel name="X" type="integer" min="-2.14748E9" max="2.14748E9" units="cm"/>
+          <inkml:channel name="Y" type="integer" min="-2.14748E9" max="2.14748E9" units="cm"/>
+          <inkml:channel name="F" type="integer" max="32767" units="dev"/>
+        </inkml:traceFormat>
+        <inkml:channelProperties>
+          <inkml:channelProperty channel="X" name="resolution" value="1000" units="1/cm"/>
+          <inkml:channelProperty channel="Y" name="resolution" value="1000" units="1/cm"/>
+          <inkml:channelProperty channel="F" name="resolution" value="0" units="1/dev"/>
+        </inkml:channelProperties>
+      </inkml:inkSource>
+      <inkml:timestamp xml:id="ts0" timeString="2026-02-08T01:29:01.286"/>
+    </inkml:context>
+    <inkml:brush xml:id="br0">
+      <inkml:brushProperty name="width" value="0.035" units="cm"/>
+      <inkml:brushProperty name="height" value="0.035" units="cm"/>
+    </inkml:brush>
+  </inkml:definitions>
+  <inkml:trace contextRef="#ctx0" brushRef="#br0">0 30 24575,'29'0'0,"23"0"0,18 0 0,-18-1 0,2 0 0,0 0 0,0 0 0,43-1 0,-14 0 0,-32 2 0,-6 0 0,-3 0 0,3 0 0,3 0 0,1 0 0,-2 0 0,-2 0 0,-1 1 0,1 2 0,2 1 0,6 1 0,7-2 0,5 0 0,2-2 0,-1-1 0,-3 0 0,-1 0 0,0 0 0,4 0 0,3 0 0,3 0 0,2 0 0,-2-1 0,-3-2 0,-5-1 0,26-2 0,-15 2 0,22-3 0,-25 1 0,-7 1 0,-12 1 0,10 3 0,-19 1 0,14 0 0,-15 0 0,1 0 0,1 0 0,-2 0 0,-2 0 0,-2 1 0,-6 0 0,-5 2 0,-1 1 0,-2 0 0,2 0 0,1 0 0,1 1 0,3 1 0,3-1 0,1-1 0,1 0 0,-3 0 0,-6 1 0,-13-3 0,-5 1 0</inkml:trace>
+</inkml:ink>
+</file>
+
+<file path=word/ink/ink5.xml><?xml version="1.0" encoding="utf-8"?>
+<inkml:ink xmlns:inkml="http://www.w3.org/2003/InkML">
+  <inkml:definitions>
+    <inkml:context xml:id="ctx0">
+      <inkml:inkSource xml:id="inkSrc0">
+        <inkml:traceFormat>
+          <inkml:channel name="X" type="integer" min="-2.14748E9" max="2.14748E9" units="cm"/>
+          <inkml:channel name="Y" type="integer" min="-2.14748E9" max="2.14748E9" units="cm"/>
+          <inkml:channel name="F" type="integer" max="32767" units="dev"/>
+        </inkml:traceFormat>
+        <inkml:channelProperties>
+          <inkml:channelProperty channel="X" name="resolution" value="1000" units="1/cm"/>
+          <inkml:channelProperty channel="Y" name="resolution" value="1000" units="1/cm"/>
+          <inkml:channelProperty channel="F" name="resolution" value="0" units="1/dev"/>
+        </inkml:channelProperties>
+      </inkml:inkSource>
+      <inkml:timestamp xml:id="ts0" timeString="2026-02-08T01:28:55.202"/>
+    </inkml:context>
+    <inkml:brush xml:id="br0">
+      <inkml:brushProperty name="width" value="0.035" units="cm"/>
+      <inkml:brushProperty name="height" value="0.035" units="cm"/>
+    </inkml:brush>
+  </inkml:definitions>
+  <inkml:trace contextRef="#ctx0" brushRef="#br0">0 66 24575,'73'0'0,"6"0"0,-7 1 0,8 0 0,4 0 0,3 1 0,-22-1 0,3 1 0,-1 0 0,1 0 0,0 1 0,-1-1 0,28 2 0,3 0 0,-14 1 0,4 1 0,-8-1 0,-6-1 0,-1 0 0,-3 0 0,4 0 0,-9-1 0,30-1 0,1-2 0,-1 0 0,-11 0 0,-22 0 0,-7 0 0,6 0 0,22 0 0,-32 0 0,3-1 0,12-1 0,3 0 0,10-2 0,4 0 0,6 0 0,4 1 0,-27 0 0,2 1 0,-2 1 0,30-1 0,-2 2 0,-4-1 0,-2 2 0,-3-1 0,-2 0 0,-7 0 0,-1 0 0,-6-1 0,-2 1 0,-6-1 0,-3 0 0,36-1 0,-10-1 0,4-2 0,9 0 0,-7 1 0,4 0 0,-22 2 0,2 0 0,24-1 0,-2 2 0,-28 1 0,-5 0 0,-4-1 0,0 0 0,-5 0 0,2-1 0,11-1 0,0-1 0,27-3 0,-35 3 0,-3-1 0,13-2 0,1 2 0,-1 2 0,22 0 0,-25 2 0,19-2 0,-28-2 0,4 1 0,5 0 0,25 2 0,-22 2 0,13 0 0,-31 0 0,-7 0 0,-2 0 0,11 0 0,-11 0 0,12 0 0,-11 0 0,1 0 0,0 0 0,20 0 0,-29 0 0,12 0 0,-38 0 0,-4 0 0</inkml:trace>
+</inkml:ink>
+</file>
+
 <file path=word/theme/theme1.xml><?xml version="1.0" encoding="utf-8"?>
 <a:theme xmlns:a="http://schemas.openxmlformats.org/drawingml/2006/main" name="Office Theme">
   <a:themeElements>
@@ -8734,6 +7629,23 @@
 </file>
 
 <file path=customXml/item1.xml><?xml version="1.0" encoding="utf-8"?>
+<p:properties xmlns:p="http://schemas.microsoft.com/office/2006/metadata/properties" xmlns:xsi="http://www.w3.org/2001/XMLSchema-instance" xmlns:pc="http://schemas.microsoft.com/office/infopath/2007/PartnerControls">
+  <documentManagement>
+    <ReferenceId xmlns="3dfa138e-3e34-40c1-b821-51e0888b6501" xsi:nil="true"/>
+  </documentManagement>
+</p:properties>
+</file>
+
+<file path=customXml/item2.xml><?xml version="1.0" encoding="utf-8"?>
+<?mso-contentType ?>
+<FormTemplates xmlns="http://schemas.microsoft.com/sharepoint/v3/contenttype/forms">
+  <Display>DocumentLibraryForm</Display>
+  <Edit>DocumentLibraryForm</Edit>
+  <New>DocumentLibraryForm</New>
+</FormTemplates>
+</file>
+
+<file path=customXml/item3.xml><?xml version="1.0" encoding="utf-8"?>
 <ct:contentTypeSchema xmlns:ct="http://schemas.microsoft.com/office/2006/metadata/contentType" xmlns:ma="http://schemas.microsoft.com/office/2006/metadata/properties/metaAttributes" ct:_="" ma:_="" ma:contentTypeName="Document" ma:contentTypeID="0x010100BDBAFC759194F941AF64DFE7222DCB32" ma:contentTypeVersion="4" ma:contentTypeDescription="Create a new document." ma:contentTypeScope="" ma:versionID="461fcb0f6245b74d71949cbcb09d1e38">
   <xsd:schema xmlns:xsd="http://www.w3.org/2001/XMLSchema" xmlns:xs="http://www.w3.org/2001/XMLSchema" xmlns:p="http://schemas.microsoft.com/office/2006/metadata/properties" xmlns:ns2="3dfa138e-3e34-40c1-b821-51e0888b6501" targetNamespace="http://schemas.microsoft.com/office/2006/metadata/properties" ma:root="true" ma:fieldsID="08f1bcabbcbd12cec7b629bd99848d5c" ns2:_="">
     <xsd:import namespace="3dfa138e-3e34-40c1-b821-51e0888b6501"/>
@@ -8877,25 +7789,14 @@
 </ct:contentTypeSchema>
 </file>
 
-<file path=customXml/item2.xml><?xml version="1.0" encoding="utf-8"?>
-<?mso-contentType ?>
-<FormTemplates xmlns="http://schemas.microsoft.com/sharepoint/v3/contenttype/forms">
-  <Display>DocumentLibraryForm</Display>
-  <Edit>DocumentLibraryForm</Edit>
-  <New>DocumentLibraryForm</New>
-</FormTemplates>
-</file>
-
-<file path=customXml/item3.xml><?xml version="1.0" encoding="utf-8"?>
-<p:properties xmlns:p="http://schemas.microsoft.com/office/2006/metadata/properties" xmlns:xsi="http://www.w3.org/2001/XMLSchema-instance" xmlns:pc="http://schemas.microsoft.com/office/infopath/2007/PartnerControls">
-  <documentManagement>
-    <ReferenceId xmlns="3dfa138e-3e34-40c1-b821-51e0888b6501" xsi:nil="true"/>
-  </documentManagement>
-</p:properties>
-</file>
-
 <file path=customXml/itemProps1.xml><?xml version="1.0" encoding="utf-8"?>
-<ds:datastoreItem xmlns:ds="http://schemas.openxmlformats.org/officeDocument/2006/customXml" ds:itemID="{D98E89BC-6AB4-4629-88A7-73B245407261}"/>
+<ds:datastoreItem xmlns:ds="http://schemas.openxmlformats.org/officeDocument/2006/customXml" ds:itemID="{E5CC7C6A-19C2-44ED-ACC8-510A4B714969}">
+  <ds:schemaRefs>
+    <ds:schemaRef ds:uri="http://schemas.microsoft.com/office/2006/metadata/properties"/>
+    <ds:schemaRef ds:uri="http://schemas.microsoft.com/office/infopath/2007/PartnerControls"/>
+    <ds:schemaRef ds:uri="3dfa138e-3e34-40c1-b821-51e0888b6501"/>
+  </ds:schemaRefs>
+</ds:datastoreItem>
 </file>
 
 <file path=customXml/itemProps2.xml><?xml version="1.0" encoding="utf-8"?>
@@ -8907,11 +7808,19 @@
 </file>
 
 <file path=customXml/itemProps3.xml><?xml version="1.0" encoding="utf-8"?>
-<ds:datastoreItem xmlns:ds="http://schemas.openxmlformats.org/officeDocument/2006/customXml" ds:itemID="{E5CC7C6A-19C2-44ED-ACC8-510A4B714969}">
+<ds:datastoreItem xmlns:ds="http://schemas.openxmlformats.org/officeDocument/2006/customXml" ds:itemID="{D98E89BC-6AB4-4629-88A7-73B245407261}">
   <ds:schemaRefs>
+    <ds:schemaRef ds:uri="http://schemas.microsoft.com/office/2006/metadata/contentType"/>
+    <ds:schemaRef ds:uri="http://schemas.microsoft.com/office/2006/metadata/properties/metaAttributes"/>
+    <ds:schemaRef ds:uri="http://www.w3.org/2001/XMLSchema"/>
     <ds:schemaRef ds:uri="http://schemas.microsoft.com/office/2006/metadata/properties"/>
+    <ds:schemaRef ds:uri="3dfa138e-3e34-40c1-b821-51e0888b6501"/>
+    <ds:schemaRef ds:uri="http://schemas.microsoft.com/office/2006/documentManagement/types"/>
     <ds:schemaRef ds:uri="http://schemas.microsoft.com/office/infopath/2007/PartnerControls"/>
-    <ds:schemaRef ds:uri="1d65e260-1f5d-4167-bd64-2b29f468d5b9"/>
+    <ds:schemaRef ds:uri="http://schemas.openxmlformats.org/package/2006/metadata/core-properties"/>
+    <ds:schemaRef ds:uri="http://purl.org/dc/elements/1.1/"/>
+    <ds:schemaRef ds:uri="http://purl.org/dc/terms/"/>
+    <ds:schemaRef ds:uri="http://schemas.microsoft.com/internal/obd"/>
   </ds:schemaRefs>
 </ds:datastoreItem>
 </file>
</xml_diff>